<commit_message>
adding files to embeded sys dir
</commit_message>
<xml_diff>
--- a/embed_system/portfolio.docx
+++ b/embed_system/portfolio.docx
@@ -3204,7 +3204,7 @@
                 <wp:positionV relativeFrom="paragraph">
                   <wp:posOffset>416560</wp:posOffset>
                 </wp:positionV>
-                <wp:extent cx="5726430" cy="1478280"/>
+                <wp:extent cx="5727065" cy="1478915"/>
                 <wp:effectExtent l="0" t="0" r="0" b="0"/>
                 <wp:wrapSquare wrapText="bothSides"/>
                 <wp:docPr id="1" name="Text Box 2"/>
@@ -3215,7 +3215,7 @@
                       <wps:spPr>
                         <a:xfrm>
                           <a:off x="0" y="0"/>
-                          <a:ext cx="5725800" cy="1477800"/>
+                          <a:ext cx="5726520" cy="1478160"/>
                         </a:xfrm>
                         <a:prstGeom prst="rect">
                           <a:avLst/>
@@ -3275,7 +3275,7 @@
           </mc:Choice>
           <mc:Fallback>
             <w:pict>
-              <v:rect id="shape_0" ID="Text Box 2" fillcolor="white" stroked="t" style="position:absolute;margin-left:-0.05pt;margin-top:32.8pt;width:450.8pt;height:116.3pt;mso-position-horizontal-relative:margin">
+              <v:rect id="shape_0" ID="Text Box 2" fillcolor="white" stroked="t" style="position:absolute;margin-left:-0.05pt;margin-top:32.8pt;width:450.85pt;height:116.35pt;mso-position-horizontal-relative:margin">
                 <w10:wrap type="square"/>
                 <v:fill o:detectmouseclick="t" type="solid" color2="black"/>
                 <v:stroke color="black" weight="9360" joinstyle="miter" endcap="flat"/>
@@ -3407,7 +3407,7 @@
       <w:bookmarkEnd w:id="3"/>
       <w:r>
         <w:drawing>
-          <wp:anchor behindDoc="0" distT="0" distB="0" distL="0" distR="0" simplePos="0" locked="0" layoutInCell="1" allowOverlap="1" relativeHeight="40">
+          <wp:anchor behindDoc="0" distT="0" distB="0" distL="0" distR="0" simplePos="0" locked="0" layoutInCell="1" allowOverlap="1" relativeHeight="39">
             <wp:simplePos x="0" y="0"/>
             <wp:positionH relativeFrom="page">
               <wp:posOffset>1492250</wp:posOffset>
@@ -3716,7 +3716,7 @@
       </w:pPr>
       <w:r>
         <w:drawing>
-          <wp:anchor behindDoc="0" distT="0" distB="0" distL="0" distR="0" simplePos="0" locked="0" layoutInCell="1" allowOverlap="1" relativeHeight="41">
+          <wp:anchor behindDoc="0" distT="0" distB="0" distL="0" distR="0" simplePos="0" locked="0" layoutInCell="1" allowOverlap="1" relativeHeight="40">
             <wp:simplePos x="0" y="0"/>
             <wp:positionH relativeFrom="column">
               <wp:posOffset>603250</wp:posOffset>
@@ -3807,7 +3807,7 @@
                 <wp:positionV relativeFrom="paragraph">
                   <wp:posOffset>304800</wp:posOffset>
                 </wp:positionV>
-                <wp:extent cx="5916930" cy="1811655"/>
+                <wp:extent cx="5917565" cy="1812290"/>
                 <wp:effectExtent l="0" t="0" r="0" b="0"/>
                 <wp:wrapSquare wrapText="bothSides"/>
                 <wp:docPr id="5" name="Text Box 2"/>
@@ -3818,7 +3818,7 @@
                       <wps:spPr>
                         <a:xfrm>
                           <a:off x="0" y="0"/>
-                          <a:ext cx="5916240" cy="1811160"/>
+                          <a:ext cx="5916960" cy="1811520"/>
                         </a:xfrm>
                         <a:prstGeom prst="rect">
                           <a:avLst/>
@@ -3845,10 +3845,14 @@
                             <w:pPr>
                               <w:pStyle w:val="FrameContents"/>
                               <w:spacing w:before="0" w:after="160"/>
-                              <w:rPr/>
+                              <w:rPr>
+                                <w:color w:val="000000"/>
+                              </w:rPr>
                             </w:pPr>
                             <w:r>
-                              <w:rPr/>
+                              <w:rPr>
+                                <w:color w:val="000000"/>
+                              </w:rPr>
                             </w:r>
                           </w:p>
                         </w:txbxContent>
@@ -3864,7 +3868,7 @@
           </mc:Choice>
           <mc:Fallback>
             <w:pict>
-              <v:rect id="shape_0" ID="Text Box 2" fillcolor="white" stroked="t" style="position:absolute;margin-left:-9.15pt;margin-top:24pt;width:465.8pt;height:142.55pt;mso-position-horizontal:right;mso-position-horizontal-relative:margin">
+              <v:rect id="shape_0" ID="Text Box 2" fillcolor="white" stroked="t" style="position:absolute;margin-left:-9.2pt;margin-top:24pt;width:465.85pt;height:142.6pt;mso-position-horizontal:right;mso-position-horizontal-relative:margin">
                 <w10:wrap type="none"/>
                 <v:fill o:detectmouseclick="t" type="solid" color2="black"/>
                 <v:stroke color="black" weight="9360" joinstyle="miter" endcap="flat"/>
@@ -3874,10 +3878,14 @@
                       <w:pPr>
                         <w:pStyle w:val="FrameContents"/>
                         <w:spacing w:before="0" w:after="160"/>
-                        <w:rPr/>
+                        <w:rPr>
+                          <w:color w:val="000000"/>
+                        </w:rPr>
                       </w:pPr>
                       <w:r>
-                        <w:rPr/>
+                        <w:rPr>
+                          <w:color w:val="000000"/>
+                        </w:rPr>
                       </w:r>
                     </w:p>
                   </w:txbxContent>
@@ -3929,7 +3937,7 @@
                 <wp:positionV relativeFrom="paragraph">
                   <wp:posOffset>306705</wp:posOffset>
                 </wp:positionV>
-                <wp:extent cx="5926455" cy="4869180"/>
+                <wp:extent cx="5927090" cy="4869815"/>
                 <wp:effectExtent l="0" t="0" r="0" b="0"/>
                 <wp:wrapSquare wrapText="bothSides"/>
                 <wp:docPr id="7" name="Text Box 2"/>
@@ -3940,7 +3948,7 @@
                       <wps:spPr>
                         <a:xfrm>
                           <a:off x="0" y="0"/>
-                          <a:ext cx="5925960" cy="4868640"/>
+                          <a:ext cx="5926320" cy="4869360"/>
                         </a:xfrm>
                         <a:prstGeom prst="rect">
                           <a:avLst/>
@@ -3967,10 +3975,14 @@
                             <w:pPr>
                               <w:pStyle w:val="FrameContents"/>
                               <w:spacing w:before="0" w:after="160"/>
-                              <w:rPr/>
+                              <w:rPr>
+                                <w:color w:val="000000"/>
+                              </w:rPr>
                             </w:pPr>
                             <w:r>
-                              <w:rPr/>
+                              <w:rPr>
+                                <w:color w:val="000000"/>
+                              </w:rPr>
                             </w:r>
                           </w:p>
                         </w:txbxContent>
@@ -3986,7 +3998,7 @@
           </mc:Choice>
           <mc:Fallback>
             <w:pict>
-              <v:rect id="shape_0" ID="Text Box 2" fillcolor="white" stroked="t" style="position:absolute;margin-left:-9.15pt;margin-top:24.15pt;width:466.55pt;height:383.3pt;mso-position-horizontal:right;mso-position-horizontal-relative:margin">
+              <v:rect id="shape_0" ID="Text Box 2" fillcolor="white" stroked="t" style="position:absolute;margin-left:-9.2pt;margin-top:24.15pt;width:466.6pt;height:383.35pt;mso-position-horizontal:right;mso-position-horizontal-relative:margin">
                 <w10:wrap type="none"/>
                 <v:fill o:detectmouseclick="t" type="solid" color2="black"/>
                 <v:stroke color="black" weight="9360" joinstyle="miter" endcap="flat"/>
@@ -3996,10 +4008,14 @@
                       <w:pPr>
                         <w:pStyle w:val="FrameContents"/>
                         <w:spacing w:before="0" w:after="160"/>
-                        <w:rPr/>
+                        <w:rPr>
+                          <w:color w:val="000000"/>
+                        </w:rPr>
                       </w:pPr>
                       <w:r>
-                        <w:rPr/>
+                        <w:rPr>
+                          <w:color w:val="000000"/>
+                        </w:rPr>
                       </w:r>
                     </w:p>
                   </w:txbxContent>
@@ -4108,7 +4124,7 @@
                 <wp:positionV relativeFrom="paragraph">
                   <wp:posOffset>11430</wp:posOffset>
                 </wp:positionV>
-                <wp:extent cx="1487805" cy="421005"/>
+                <wp:extent cx="1488440" cy="421640"/>
                 <wp:effectExtent l="0" t="0" r="0" b="0"/>
                 <wp:wrapSquare wrapText="bothSides"/>
                 <wp:docPr id="9" name="Text Box 2"/>
@@ -4119,7 +4135,7 @@
                       <wps:spPr>
                         <a:xfrm>
                           <a:off x="0" y="0"/>
-                          <a:ext cx="1487160" cy="420480"/>
+                          <a:ext cx="1487880" cy="420840"/>
                         </a:xfrm>
                         <a:prstGeom prst="rect">
                           <a:avLst/>
@@ -4168,7 +4184,7 @@
           </mc:Choice>
           <mc:Fallback>
             <w:pict>
-              <v:rect id="shape_0" ID="Text Box 2" fillcolor="white" stroked="t" style="position:absolute;margin-left:141.75pt;margin-top:0.9pt;width:117.05pt;height:33.05pt;mso-position-horizontal-relative:margin">
+              <v:rect id="shape_0" ID="Text Box 2" fillcolor="white" stroked="t" style="position:absolute;margin-left:141.75pt;margin-top:0.9pt;width:117.1pt;height:33.1pt;mso-position-horizontal-relative:margin">
                 <w10:wrap type="square"/>
                 <v:fill o:detectmouseclick="t" type="solid" color2="black"/>
                 <v:stroke color="black" weight="9360" joinstyle="miter" endcap="flat"/>
@@ -4204,7 +4220,7 @@
                 <wp:positionV relativeFrom="paragraph">
                   <wp:posOffset>7620</wp:posOffset>
                 </wp:positionV>
-                <wp:extent cx="1487805" cy="421005"/>
+                <wp:extent cx="1488440" cy="421640"/>
                 <wp:effectExtent l="0" t="0" r="0" b="0"/>
                 <wp:wrapSquare wrapText="bothSides"/>
                 <wp:docPr id="11" name="Text Box 2"/>
@@ -4215,7 +4231,7 @@
                       <wps:spPr>
                         <a:xfrm>
                           <a:off x="0" y="0"/>
-                          <a:ext cx="1487160" cy="420480"/>
+                          <a:ext cx="1487880" cy="420840"/>
                         </a:xfrm>
                         <a:prstGeom prst="rect">
                           <a:avLst/>
@@ -4267,7 +4283,7 @@
           </mc:Choice>
           <mc:Fallback>
             <w:pict>
-              <v:rect id="shape_0" ID="Text Box 2" fillcolor="white" stroked="t" style="position:absolute;margin-left:0pt;margin-top:0.6pt;width:117.05pt;height:33.05pt;mso-position-horizontal:left;mso-position-horizontal-relative:margin">
+              <v:rect id="shape_0" ID="Text Box 2" fillcolor="white" stroked="t" style="position:absolute;margin-left:0pt;margin-top:0.6pt;width:117.1pt;height:33.1pt;mso-position-horizontal:left;mso-position-horizontal-relative:margin">
                 <w10:wrap type="square"/>
                 <v:fill o:detectmouseclick="t" type="solid" color2="black"/>
                 <v:stroke color="black" weight="9360" joinstyle="miter" endcap="flat"/>
@@ -4349,7 +4365,7 @@
           <w:lang w:val="en-GB"/>
         </w:rPr>
         <w:drawing>
-          <wp:anchor behindDoc="0" distT="0" distB="0" distL="0" distR="0" simplePos="0" locked="0" layoutInCell="1" allowOverlap="1" relativeHeight="46">
+          <wp:anchor behindDoc="0" distT="0" distB="0" distL="0" distR="0" simplePos="0" locked="0" layoutInCell="1" allowOverlap="1" relativeHeight="41">
             <wp:simplePos x="0" y="0"/>
             <wp:positionH relativeFrom="column">
               <wp:posOffset>695960</wp:posOffset>
@@ -4573,7 +4589,7 @@
                 <wp:positionV relativeFrom="paragraph">
                   <wp:posOffset>262890</wp:posOffset>
                 </wp:positionV>
-                <wp:extent cx="1487805" cy="421005"/>
+                <wp:extent cx="1488440" cy="421640"/>
                 <wp:effectExtent l="0" t="0" r="0" b="0"/>
                 <wp:wrapSquare wrapText="bothSides"/>
                 <wp:docPr id="14" name="Text Box 2"/>
@@ -4584,7 +4600,7 @@
                       <wps:spPr>
                         <a:xfrm>
                           <a:off x="0" y="0"/>
-                          <a:ext cx="1487160" cy="420480"/>
+                          <a:ext cx="1487880" cy="420840"/>
                         </a:xfrm>
                         <a:prstGeom prst="rect">
                           <a:avLst/>
@@ -4633,7 +4649,7 @@
           </mc:Choice>
           <mc:Fallback>
             <w:pict>
-              <v:rect id="shape_0" ID="Text Box 2" fillcolor="white" stroked="t" style="position:absolute;margin-left:0pt;margin-top:20.7pt;width:117.05pt;height:33.05pt;mso-position-horizontal:left;mso-position-horizontal-relative:margin">
+              <v:rect id="shape_0" ID="Text Box 2" fillcolor="white" stroked="t" style="position:absolute;margin-left:0pt;margin-top:20.7pt;width:117.1pt;height:33.1pt;mso-position-horizontal:left;mso-position-horizontal-relative:margin">
                 <w10:wrap type="square"/>
                 <v:fill o:detectmouseclick="t" type="solid" color2="black"/>
                 <v:stroke color="black" weight="9360" joinstyle="miter" endcap="flat"/>
@@ -4711,7 +4727,7 @@
                 <wp:positionV relativeFrom="paragraph">
                   <wp:posOffset>478790</wp:posOffset>
                 </wp:positionV>
-                <wp:extent cx="5916930" cy="2002155"/>
+                <wp:extent cx="5917565" cy="2002790"/>
                 <wp:effectExtent l="0" t="0" r="0" b="0"/>
                 <wp:wrapSquare wrapText="bothSides"/>
                 <wp:docPr id="16" name="Text Box 2"/>
@@ -4722,7 +4738,7 @@
                       <wps:spPr>
                         <a:xfrm>
                           <a:off x="0" y="0"/>
-                          <a:ext cx="5916240" cy="2001600"/>
+                          <a:ext cx="5916960" cy="2002320"/>
                         </a:xfrm>
                         <a:prstGeom prst="rect">
                           <a:avLst/>
@@ -4771,7 +4787,7 @@
           </mc:Choice>
           <mc:Fallback>
             <w:pict>
-              <v:rect id="shape_0" ID="Text Box 2" fillcolor="white" stroked="t" style="position:absolute;margin-left:-9.15pt;margin-top:37.7pt;width:465.8pt;height:157.55pt;mso-position-horizontal:right;mso-position-horizontal-relative:margin">
+              <v:rect id="shape_0" ID="Text Box 2" fillcolor="white" stroked="t" style="position:absolute;margin-left:-9.2pt;margin-top:37.7pt;width:465.85pt;height:157.6pt;mso-position-horizontal:right;mso-position-horizontal-relative:margin">
                 <w10:wrap type="square"/>
                 <v:fill o:detectmouseclick="t" type="solid" color2="black"/>
                 <v:stroke color="black" weight="9360" joinstyle="miter" endcap="flat"/>
@@ -4881,7 +4897,7 @@
                 <wp:positionV relativeFrom="paragraph">
                   <wp:posOffset>7620</wp:posOffset>
                 </wp:positionV>
-                <wp:extent cx="1487805" cy="421005"/>
+                <wp:extent cx="1488440" cy="421640"/>
                 <wp:effectExtent l="0" t="0" r="0" b="0"/>
                 <wp:wrapSquare wrapText="bothSides"/>
                 <wp:docPr id="18" name="Text Box 2"/>
@@ -4892,7 +4908,7 @@
                       <wps:spPr>
                         <a:xfrm>
                           <a:off x="0" y="0"/>
-                          <a:ext cx="1487160" cy="420480"/>
+                          <a:ext cx="1487880" cy="420840"/>
                         </a:xfrm>
                         <a:prstGeom prst="rect">
                           <a:avLst/>
@@ -4941,7 +4957,7 @@
           </mc:Choice>
           <mc:Fallback>
             <w:pict>
-              <v:rect id="shape_0" ID="Text Box 2" fillcolor="white" stroked="t" style="position:absolute;margin-left:0.75pt;margin-top:0.6pt;width:117.05pt;height:33.05pt;mso-position-horizontal-relative:margin">
+              <v:rect id="shape_0" ID="Text Box 2" fillcolor="white" stroked="t" style="position:absolute;margin-left:0.75pt;margin-top:0.6pt;width:117.1pt;height:33.1pt;mso-position-horizontal-relative:margin">
                 <w10:wrap type="square"/>
                 <v:fill o:detectmouseclick="t" type="solid" color2="black"/>
                 <v:stroke color="black" weight="9360" joinstyle="miter" endcap="flat"/>
@@ -5030,7 +5046,7 @@
                 <wp:positionV relativeFrom="paragraph">
                   <wp:posOffset>16510</wp:posOffset>
                 </wp:positionV>
-                <wp:extent cx="1487805" cy="421005"/>
+                <wp:extent cx="1488440" cy="421640"/>
                 <wp:effectExtent l="0" t="0" r="0" b="0"/>
                 <wp:wrapSquare wrapText="bothSides"/>
                 <wp:docPr id="20" name="Text Box 2"/>
@@ -5041,7 +5057,7 @@
                       <wps:spPr>
                         <a:xfrm>
                           <a:off x="0" y="0"/>
-                          <a:ext cx="1487160" cy="420480"/>
+                          <a:ext cx="1487880" cy="420840"/>
                         </a:xfrm>
                         <a:prstGeom prst="rect">
                           <a:avLst/>
@@ -5090,7 +5106,7 @@
           </mc:Choice>
           <mc:Fallback>
             <w:pict>
-              <v:rect id="shape_0" ID="Text Box 2" fillcolor="white" stroked="t" style="position:absolute;margin-left:0pt;margin-top:1.3pt;width:117.05pt;height:33.05pt;mso-position-horizontal:left;mso-position-horizontal-relative:margin">
+              <v:rect id="shape_0" ID="Text Box 2" fillcolor="white" stroked="t" style="position:absolute;margin-left:0pt;margin-top:1.3pt;width:117.1pt;height:33.1pt;mso-position-horizontal:left;mso-position-horizontal-relative:margin">
                 <w10:wrap type="square"/>
                 <v:fill o:detectmouseclick="t" type="solid" color2="black"/>
                 <v:stroke color="black" weight="9360" joinstyle="miter" endcap="flat"/>
@@ -5149,7 +5165,7 @@
                 <wp:positionV relativeFrom="paragraph">
                   <wp:posOffset>326390</wp:posOffset>
                 </wp:positionV>
-                <wp:extent cx="5955030" cy="2345055"/>
+                <wp:extent cx="5955665" cy="2345690"/>
                 <wp:effectExtent l="0" t="0" r="0" b="0"/>
                 <wp:wrapSquare wrapText="bothSides"/>
                 <wp:docPr id="22" name="Text Box 2"/>
@@ -5160,7 +5176,7 @@
                       <wps:spPr>
                         <a:xfrm>
                           <a:off x="0" y="0"/>
-                          <a:ext cx="5954400" cy="2344320"/>
+                          <a:ext cx="5955120" cy="2345040"/>
                         </a:xfrm>
                         <a:prstGeom prst="rect">
                           <a:avLst/>
@@ -5209,7 +5225,7 @@
           </mc:Choice>
           <mc:Fallback>
             <w:pict>
-              <v:rect id="shape_0" ID="Text Box 2" fillcolor="white" stroked="t" style="position:absolute;margin-left:-0.05pt;margin-top:25.7pt;width:468.8pt;height:184.55pt;mso-position-horizontal-relative:margin">
+              <v:rect id="shape_0" ID="Text Box 2" fillcolor="white" stroked="t" style="position:absolute;margin-left:-0.05pt;margin-top:25.7pt;width:468.85pt;height:184.6pt;mso-position-horizontal-relative:margin">
                 <w10:wrap type="square"/>
                 <v:fill o:detectmouseclick="t" type="solid" color2="black"/>
                 <v:stroke color="black" weight="9360" joinstyle="miter" endcap="flat"/>
@@ -5407,7 +5423,7 @@
                 <wp:positionV relativeFrom="paragraph">
                   <wp:posOffset>304800</wp:posOffset>
                 </wp:positionV>
-                <wp:extent cx="5955030" cy="7698105"/>
+                <wp:extent cx="5955665" cy="7698740"/>
                 <wp:effectExtent l="0" t="0" r="0" b="0"/>
                 <wp:wrapSquare wrapText="bothSides"/>
                 <wp:docPr id="24" name="Text Box 2"/>
@@ -5418,7 +5434,7 @@
                       <wps:spPr>
                         <a:xfrm>
                           <a:off x="0" y="0"/>
-                          <a:ext cx="5954400" cy="7697520"/>
+                          <a:ext cx="5955120" cy="7698240"/>
                         </a:xfrm>
                         <a:prstGeom prst="rect">
                           <a:avLst/>
@@ -5445,70 +5461,98 @@
                             <w:pPr>
                               <w:pStyle w:val="FrameContents"/>
                               <w:spacing w:before="0" w:after="160"/>
-                              <w:rPr/>
+                              <w:rPr>
+                                <w:color w:val="000000"/>
+                              </w:rPr>
                             </w:pPr>
                             <w:r>
-                              <w:rPr/>
+                              <w:rPr>
+                                <w:color w:val="000000"/>
+                              </w:rPr>
                             </w:r>
                           </w:p>
                           <w:p>
                             <w:pPr>
                               <w:pStyle w:val="FrameContents"/>
                               <w:spacing w:before="0" w:after="160"/>
-                              <w:rPr/>
+                              <w:rPr>
+                                <w:color w:val="000000"/>
+                              </w:rPr>
                             </w:pPr>
                             <w:r>
-                              <w:rPr/>
+                              <w:rPr>
+                                <w:color w:val="000000"/>
+                              </w:rPr>
                             </w:r>
                           </w:p>
                           <w:p>
                             <w:pPr>
                               <w:pStyle w:val="FrameContents"/>
                               <w:spacing w:before="0" w:after="160"/>
-                              <w:rPr/>
+                              <w:rPr>
+                                <w:color w:val="000000"/>
+                              </w:rPr>
                             </w:pPr>
                             <w:r>
-                              <w:rPr/>
+                              <w:rPr>
+                                <w:color w:val="000000"/>
+                              </w:rPr>
                             </w:r>
                           </w:p>
                           <w:p>
                             <w:pPr>
                               <w:pStyle w:val="FrameContents"/>
                               <w:spacing w:before="0" w:after="160"/>
-                              <w:rPr/>
+                              <w:rPr>
+                                <w:color w:val="000000"/>
+                              </w:rPr>
                             </w:pPr>
                             <w:r>
-                              <w:rPr/>
+                              <w:rPr>
+                                <w:color w:val="000000"/>
+                              </w:rPr>
                             </w:r>
                           </w:p>
                           <w:p>
                             <w:pPr>
                               <w:pStyle w:val="FrameContents"/>
                               <w:spacing w:before="0" w:after="160"/>
-                              <w:rPr/>
+                              <w:rPr>
+                                <w:color w:val="000000"/>
+                              </w:rPr>
                             </w:pPr>
                             <w:r>
-                              <w:rPr/>
+                              <w:rPr>
+                                <w:color w:val="000000"/>
+                              </w:rPr>
                             </w:r>
                           </w:p>
                           <w:p>
                             <w:pPr>
                               <w:pStyle w:val="FrameContents"/>
                               <w:spacing w:before="0" w:after="160"/>
-                              <w:rPr/>
+                              <w:rPr>
+                                <w:color w:val="000000"/>
+                              </w:rPr>
                             </w:pPr>
                             <w:r>
-                              <w:rPr/>
+                              <w:rPr>
+                                <w:color w:val="000000"/>
+                              </w:rPr>
                             </w:r>
                           </w:p>
                           <w:p>
                             <w:pPr>
                               <w:pStyle w:val="FrameContents"/>
                               <w:spacing w:before="0" w:after="160"/>
-                              <w:rPr/>
+                              <w:rPr>
+                                <w:color w:val="000000"/>
+                              </w:rPr>
                             </w:pPr>
                             <w:r>
-                              <w:rPr/>
+                              <w:rPr>
+                                <w:color w:val="000000"/>
+                              </w:rPr>
                             </w:r>
                           </w:p>
                         </w:txbxContent>
@@ -5524,7 +5568,7 @@
           </mc:Choice>
           <mc:Fallback>
             <w:pict>
-              <v:rect id="shape_0" ID="Text Box 2" fillcolor="white" stroked="t" style="position:absolute;margin-left:0pt;margin-top:24pt;width:468.8pt;height:606.05pt;mso-position-horizontal:left;mso-position-horizontal-relative:margin">
+              <v:rect id="shape_0" ID="Text Box 2" fillcolor="white" stroked="t" style="position:absolute;margin-left:0pt;margin-top:24pt;width:468.85pt;height:606.1pt;mso-position-horizontal:left;mso-position-horizontal-relative:margin">
                 <w10:wrap type="square"/>
                 <v:fill o:detectmouseclick="t" type="solid" color2="black"/>
                 <v:stroke color="black" weight="9360" joinstyle="miter" endcap="flat"/>
@@ -5534,70 +5578,98 @@
                       <w:pPr>
                         <w:pStyle w:val="FrameContents"/>
                         <w:spacing w:before="0" w:after="160"/>
-                        <w:rPr/>
+                        <w:rPr>
+                          <w:color w:val="000000"/>
+                        </w:rPr>
                       </w:pPr>
                       <w:r>
-                        <w:rPr/>
+                        <w:rPr>
+                          <w:color w:val="000000"/>
+                        </w:rPr>
                       </w:r>
                     </w:p>
                     <w:p>
                       <w:pPr>
                         <w:pStyle w:val="FrameContents"/>
                         <w:spacing w:before="0" w:after="160"/>
-                        <w:rPr/>
+                        <w:rPr>
+                          <w:color w:val="000000"/>
+                        </w:rPr>
                       </w:pPr>
                       <w:r>
-                        <w:rPr/>
+                        <w:rPr>
+                          <w:color w:val="000000"/>
+                        </w:rPr>
                       </w:r>
                     </w:p>
                     <w:p>
                       <w:pPr>
                         <w:pStyle w:val="FrameContents"/>
                         <w:spacing w:before="0" w:after="160"/>
-                        <w:rPr/>
+                        <w:rPr>
+                          <w:color w:val="000000"/>
+                        </w:rPr>
                       </w:pPr>
                       <w:r>
-                        <w:rPr/>
+                        <w:rPr>
+                          <w:color w:val="000000"/>
+                        </w:rPr>
                       </w:r>
                     </w:p>
                     <w:p>
                       <w:pPr>
                         <w:pStyle w:val="FrameContents"/>
                         <w:spacing w:before="0" w:after="160"/>
-                        <w:rPr/>
+                        <w:rPr>
+                          <w:color w:val="000000"/>
+                        </w:rPr>
                       </w:pPr>
                       <w:r>
-                        <w:rPr/>
+                        <w:rPr>
+                          <w:color w:val="000000"/>
+                        </w:rPr>
                       </w:r>
                     </w:p>
                     <w:p>
                       <w:pPr>
                         <w:pStyle w:val="FrameContents"/>
                         <w:spacing w:before="0" w:after="160"/>
-                        <w:rPr/>
+                        <w:rPr>
+                          <w:color w:val="000000"/>
+                        </w:rPr>
                       </w:pPr>
                       <w:r>
-                        <w:rPr/>
+                        <w:rPr>
+                          <w:color w:val="000000"/>
+                        </w:rPr>
                       </w:r>
                     </w:p>
                     <w:p>
                       <w:pPr>
                         <w:pStyle w:val="FrameContents"/>
                         <w:spacing w:before="0" w:after="160"/>
-                        <w:rPr/>
+                        <w:rPr>
+                          <w:color w:val="000000"/>
+                        </w:rPr>
                       </w:pPr>
                       <w:r>
-                        <w:rPr/>
+                        <w:rPr>
+                          <w:color w:val="000000"/>
+                        </w:rPr>
                       </w:r>
                     </w:p>
                     <w:p>
                       <w:pPr>
                         <w:pStyle w:val="FrameContents"/>
                         <w:spacing w:before="0" w:after="160"/>
-                        <w:rPr/>
+                        <w:rPr>
+                          <w:color w:val="000000"/>
+                        </w:rPr>
                       </w:pPr>
                       <w:r>
-                        <w:rPr/>
+                        <w:rPr>
+                          <w:color w:val="000000"/>
+                        </w:rPr>
                       </w:r>
                     </w:p>
                   </w:txbxContent>
@@ -5607,13 +5679,13 @@
           </mc:Fallback>
         </mc:AlternateContent>
         <w:drawing>
-          <wp:anchor behindDoc="0" distT="0" distB="0" distL="0" distR="0" simplePos="0" locked="0" layoutInCell="1" allowOverlap="1" relativeHeight="53">
+          <wp:anchor behindDoc="0" distT="0" distB="0" distL="0" distR="0" simplePos="0" locked="0" layoutInCell="1" allowOverlap="1" relativeHeight="42">
             <wp:simplePos x="0" y="0"/>
             <wp:positionH relativeFrom="column">
-              <wp:posOffset>1005840</wp:posOffset>
+              <wp:posOffset>46990</wp:posOffset>
             </wp:positionH>
             <wp:positionV relativeFrom="paragraph">
-              <wp:posOffset>1550670</wp:posOffset>
+              <wp:posOffset>833120</wp:posOffset>
             </wp:positionV>
             <wp:extent cx="5771515" cy="4028440"/>
             <wp:effectExtent l="0" t="0" r="0" b="0"/>
@@ -5681,7 +5753,7 @@
                 <wp:positionV relativeFrom="paragraph">
                   <wp:posOffset>304800</wp:posOffset>
                 </wp:positionV>
-                <wp:extent cx="5955030" cy="7698105"/>
+                <wp:extent cx="5955665" cy="7698740"/>
                 <wp:effectExtent l="0" t="0" r="0" b="0"/>
                 <wp:wrapSquare wrapText="bothSides"/>
                 <wp:docPr id="27" name="Text Box 2"/>
@@ -5692,7 +5764,7 @@
                       <wps:spPr>
                         <a:xfrm>
                           <a:off x="0" y="0"/>
-                          <a:ext cx="5954400" cy="7697520"/>
+                          <a:ext cx="5955120" cy="7698240"/>
                         </a:xfrm>
                         <a:prstGeom prst="rect">
                           <a:avLst/>
@@ -5719,10 +5791,14 @@
                             <w:pPr>
                               <w:pStyle w:val="FrameContents"/>
                               <w:spacing w:before="0" w:after="160"/>
-                              <w:rPr/>
+                              <w:rPr>
+                                <w:color w:val="000000"/>
+                              </w:rPr>
                             </w:pPr>
                             <w:r>
-                              <w:rPr/>
+                              <w:rPr>
+                                <w:color w:val="000000"/>
+                              </w:rPr>
                             </w:r>
                           </w:p>
                         </w:txbxContent>
@@ -5738,7 +5814,7 @@
           </mc:Choice>
           <mc:Fallback>
             <w:pict>
-              <v:rect id="shape_0" ID="Text Box 2" fillcolor="white" stroked="t" style="position:absolute;margin-left:0pt;margin-top:24pt;width:468.8pt;height:606.05pt;mso-position-horizontal:left;mso-position-horizontal-relative:margin">
+              <v:rect id="shape_0" ID="Text Box 2" fillcolor="white" stroked="t" style="position:absolute;margin-left:0pt;margin-top:24pt;width:468.85pt;height:606.1pt;mso-position-horizontal:left;mso-position-horizontal-relative:margin">
                 <w10:wrap type="none"/>
                 <v:fill o:detectmouseclick="t" type="solid" color2="black"/>
                 <v:stroke color="black" weight="9360" joinstyle="miter" endcap="flat"/>
@@ -5748,10 +5824,14 @@
                       <w:pPr>
                         <w:pStyle w:val="FrameContents"/>
                         <w:spacing w:before="0" w:after="160"/>
-                        <w:rPr/>
+                        <w:rPr>
+                          <w:color w:val="000000"/>
+                        </w:rPr>
                       </w:pPr>
                       <w:r>
-                        <w:rPr/>
+                        <w:rPr>
+                          <w:color w:val="000000"/>
+                        </w:rPr>
                       </w:r>
                     </w:p>
                   </w:txbxContent>
@@ -5761,13 +5841,13 @@
           </mc:Fallback>
         </mc:AlternateContent>
         <w:drawing>
-          <wp:anchor behindDoc="0" distT="0" distB="0" distL="0" distR="0" simplePos="0" locked="0" layoutInCell="1" allowOverlap="1" relativeHeight="55">
+          <wp:anchor behindDoc="0" distT="0" distB="0" distL="0" distR="0" simplePos="0" locked="0" layoutInCell="1" allowOverlap="1" relativeHeight="43">
             <wp:simplePos x="0" y="0"/>
             <wp:positionH relativeFrom="column">
-              <wp:posOffset>1132840</wp:posOffset>
+              <wp:posOffset>110490</wp:posOffset>
             </wp:positionH>
             <wp:positionV relativeFrom="paragraph">
-              <wp:posOffset>1734820</wp:posOffset>
+              <wp:posOffset>439420</wp:posOffset>
             </wp:positionV>
             <wp:extent cx="5448300" cy="3957320"/>
             <wp:effectExtent l="0" t="0" r="0" b="0"/>
@@ -5822,128 +5902,7 @@
       </w:pPr>
       <w:bookmarkStart w:id="10" w:name="_Toc54016764"/>
       <w:bookmarkEnd w:id="10"/>
-      <w:r>
-        <mc:AlternateContent>
-          <mc:Choice Requires="wps">
-            <w:drawing>
-              <wp:anchor behindDoc="0" distT="45720" distB="64135" distL="114300" distR="142875" simplePos="0" locked="0" layoutInCell="1" allowOverlap="1" relativeHeight="56">
-                <wp:simplePos x="0" y="0"/>
-                <wp:positionH relativeFrom="column">
-                  <wp:posOffset>971550</wp:posOffset>
-                </wp:positionH>
-                <wp:positionV relativeFrom="paragraph">
-                  <wp:posOffset>2110105</wp:posOffset>
-                </wp:positionV>
-                <wp:extent cx="5764530" cy="6588125"/>
-                <wp:effectExtent l="0" t="0" r="0" b="0"/>
-                <wp:wrapSquare wrapText="bothSides"/>
-                <wp:docPr id="30" name="Text Box 2_0"/>
-                <a:graphic xmlns:a="http://schemas.openxmlformats.org/drawingml/2006/main">
-                  <a:graphicData uri="http://schemas.microsoft.com/office/word/2010/wordprocessingShape">
-                    <wps:wsp>
-                      <wps:cNvSpPr/>
-                      <wps:spPr>
-                        <a:xfrm>
-                          <a:off x="0" y="0"/>
-                          <a:ext cx="5763960" cy="6587640"/>
-                        </a:xfrm>
-                        <a:prstGeom prst="rect">
-                          <a:avLst/>
-                        </a:prstGeom>
-                        <a:solidFill>
-                          <a:srgbClr val="ffffff"/>
-                        </a:solidFill>
-                        <a:ln w="9360">
-                          <a:solidFill>
-                            <a:srgbClr val="000000"/>
-                          </a:solidFill>
-                          <a:miter/>
-                        </a:ln>
-                      </wps:spPr>
-                      <wps:style>
-                        <a:lnRef idx="0"/>
-                        <a:fillRef idx="0"/>
-                        <a:effectRef idx="0"/>
-                        <a:fontRef idx="minor"/>
-                      </wps:style>
-                      <wps:txbx>
-                        <w:txbxContent>
-                          <w:p>
-                            <w:pPr>
-                              <w:pStyle w:val="FrameContents"/>
-                              <w:spacing w:before="0" w:after="160"/>
-                              <w:rPr>
-                                <w:color w:val="000000"/>
-                              </w:rPr>
-                            </w:pPr>
-                            <w:r>
-                              <w:rPr>
-                                <w:color w:val="000000"/>
-                              </w:rPr>
-                              <w:t>63 = 111111 in binary</w:t>
-                            </w:r>
-                          </w:p>
-                          <w:p>
-                            <w:pPr>
-                              <w:pStyle w:val="FrameContents"/>
-                              <w:spacing w:before="0" w:after="160"/>
-                              <w:rPr/>
-                            </w:pPr>
-                            <w:r>
-                              <w:rPr/>
-                            </w:r>
-                          </w:p>
-                        </w:txbxContent>
-                      </wps:txbx>
-                      <wps:bodyPr>
-                        <a:noAutofit/>
-                      </wps:bodyPr>
-                    </wps:wsp>
-                  </a:graphicData>
-                </a:graphic>
-              </wp:anchor>
-            </w:drawing>
-          </mc:Choice>
-          <mc:Fallback>
-            <w:pict>
-              <v:rect id="shape_0" ID="Text Box 2_0" fillcolor="white" stroked="t" style="position:absolute;margin-left:76.5pt;margin-top:166.15pt;width:453.8pt;height:518.65pt">
-                <w10:wrap type="square"/>
-                <v:fill o:detectmouseclick="t" type="solid" color2="black"/>
-                <v:stroke color="black" weight="9360" joinstyle="miter" endcap="flat"/>
-                <v:textbox>
-                  <w:txbxContent>
-                    <w:p>
-                      <w:pPr>
-                        <w:pStyle w:val="FrameContents"/>
-                        <w:spacing w:before="0" w:after="160"/>
-                        <w:rPr>
-                          <w:color w:val="000000"/>
-                        </w:rPr>
-                      </w:pPr>
-                      <w:r>
-                        <w:rPr>
-                          <w:color w:val="000000"/>
-                        </w:rPr>
-                        <w:t>63 = 111111 in binary</w:t>
-                      </w:r>
-                    </w:p>
-                    <w:p>
-                      <w:pPr>
-                        <w:pStyle w:val="FrameContents"/>
-                        <w:spacing w:before="0" w:after="160"/>
-                        <w:rPr/>
-                      </w:pPr>
-                      <w:r>
-                        <w:rPr/>
-                      </w:r>
-                    </w:p>
-                  </w:txbxContent>
-                </v:textbox>
-              </v:rect>
-            </w:pict>
-          </mc:Fallback>
-        </mc:AlternateContent>
-      </w:r>
+      <w:r/>
       <w:r>
         <w:rPr>
           <w:lang w:val="en-GB"/>
@@ -5975,49 +5934,6 @@
         </w:rPr>
       </w:pPr>
       <w:r>
-        <w:rPr>
-          <w:lang w:val="en-GB"/>
-        </w:rPr>
-        <w:t>63 as binary, including working</w:t>
-      </w:r>
-    </w:p>
-    <w:p>
-      <w:pPr>
-        <w:pStyle w:val="Normal"/>
-        <w:rPr>
-          <w:lang w:val="en-GB"/>
-        </w:rPr>
-      </w:pPr>
-      <w:r>
-        <w:rPr>
-          <w:lang w:val="en-GB"/>
-        </w:rPr>
-      </w:r>
-    </w:p>
-    <w:p>
-      <w:pPr>
-        <w:pStyle w:val="Normal"/>
-        <w:rPr>
-          <w:lang w:val="en-GB"/>
-        </w:rPr>
-      </w:pPr>
-      <w:r>
-        <w:rPr>
-          <w:lang w:val="en-GB"/>
-        </w:rPr>
-      </w:r>
-    </w:p>
-    <w:p>
-      <w:pPr>
-        <w:pStyle w:val="Normal"/>
-        <w:rPr>
-          <w:lang w:val="en-GB"/>
-        </w:rPr>
-      </w:pPr>
-      <w:r>
-        <w:rPr>
-          <w:lang w:val="en-GB"/>
-        </w:rPr>
         <mc:AlternateContent>
           <mc:Choice Requires="wps">
             <w:drawing>
@@ -6029,10 +5945,10 @@
                 <wp:positionV relativeFrom="paragraph">
                   <wp:posOffset>1898650</wp:posOffset>
                 </wp:positionV>
-                <wp:extent cx="5764530" cy="6588125"/>
+                <wp:extent cx="5765165" cy="6588760"/>
                 <wp:effectExtent l="0" t="0" r="0" b="0"/>
                 <wp:wrapSquare wrapText="bothSides"/>
-                <wp:docPr id="32" name="Text Box 2"/>
+                <wp:docPr id="30" name="Text Box 2"/>
                 <a:graphic xmlns:a="http://schemas.openxmlformats.org/drawingml/2006/main">
                   <a:graphicData uri="http://schemas.microsoft.com/office/word/2010/wordprocessingShape">
                     <wps:wsp>
@@ -6040,7 +5956,7 @@
                       <wps:spPr>
                         <a:xfrm>
                           <a:off x="0" y="0"/>
-                          <a:ext cx="5763960" cy="6587640"/>
+                          <a:ext cx="5764680" cy="6588000"/>
                         </a:xfrm>
                         <a:prstGeom prst="rect">
                           <a:avLst/>
@@ -6431,7 +6347,7 @@
           </mc:Choice>
           <mc:Fallback>
             <w:pict>
-              <v:rect id="shape_0" ID="Text Box 2" fillcolor="white" stroked="t" style="position:absolute;margin-left:76.5pt;margin-top:149.5pt;width:453.8pt;height:518.65pt">
+              <v:rect id="shape_0" ID="Text Box 2" fillcolor="white" stroked="t" style="position:absolute;margin-left:76.5pt;margin-top:149.5pt;width:453.85pt;height:518.7pt">
                 <w10:wrap type="square"/>
                 <v:fill o:detectmouseclick="t" type="solid" color2="black"/>
                 <v:stroke color="black" weight="9360" joinstyle="miter" endcap="flat"/>
@@ -6799,18 +6715,11 @@
           </mc:Fallback>
         </mc:AlternateContent>
       </w:r>
-    </w:p>
-    <w:p>
-      <w:pPr>
-        <w:pStyle w:val="Normal"/>
-        <w:rPr>
-          <w:lang w:val="en-GB"/>
-        </w:rPr>
-      </w:pPr>
-      <w:r>
-        <w:rPr>
-          <w:lang w:val="en-GB"/>
-        </w:rPr>
+      <w:r>
+        <w:rPr>
+          <w:lang w:val="en-GB"/>
+        </w:rPr>
+        <w:t>63 as binary, including working</w:t>
       </w:r>
     </w:p>
     <w:p>
@@ -6819,93 +6728,21 @@
         <w:rPr/>
       </w:pPr>
       <w:r>
-        <w:rPr>
-          <w:lang w:val="en-GB"/>
-        </w:rPr>
-        <w:t xml:space="preserve">Copy &amp; Post your code with a suitable comment at the top of code with your nam &amp; student number </w:t>
-      </w:r>
-      <w:r>
-        <w:rPr>
-          <w:rFonts w:eastAsia="Wingdings" w:cs="Wingdings" w:ascii="Wingdings" w:hAnsi="Wingdings"/>
-          <w:lang w:val="en-GB"/>
-        </w:rPr>
-        <w:t></w:t>
-      </w:r>
-      <w:r>
-        <w:br w:type="page"/>
-      </w:r>
-    </w:p>
-    <w:p>
-      <w:pPr>
-        <w:pStyle w:val="Normal"/>
-        <w:rPr>
-          <w:rFonts w:ascii="Wingdings" w:hAnsi="Wingdings" w:eastAsia="Wingdings" w:cs="Wingdings"/>
-          <w:lang w:val="en-GB"/>
-        </w:rPr>
-      </w:pPr>
-      <w:r>
-        <w:rPr>
-          <w:rFonts w:eastAsia="Wingdings" w:cs="Wingdings" w:ascii="Wingdings" w:hAnsi="Wingdings"/>
-          <w:lang w:val="en-GB"/>
-        </w:rPr>
-      </w:r>
-    </w:p>
-    <w:p>
-      <w:pPr>
-        <w:pStyle w:val="Heading2"/>
-        <w:rPr>
-          <w:lang w:val="en-GB"/>
-        </w:rPr>
-      </w:pPr>
-      <w:bookmarkStart w:id="12" w:name="_Toc54016766"/>
-      <w:r>
-        <w:rPr>
-          <w:lang w:val="en-GB"/>
-        </w:rPr>
-        <w:t>Activity 2.2: 4 LED’s for counting up in binary from 0 to 15.</w:t>
-      </w:r>
-      <w:bookmarkEnd w:id="12"/>
-    </w:p>
-    <w:p>
-      <w:pPr>
-        <w:pStyle w:val="Normal"/>
-        <w:rPr>
-          <w:lang w:val="en-GB"/>
-        </w:rPr>
-      </w:pPr>
-      <w:r>
-        <w:rPr>
-          <w:lang w:val="en-GB"/>
-        </w:rPr>
-        <w:t>Fritzing Circuit diagram for Step 4 i.e. 4 LEDs</w:t>
-      </w:r>
-    </w:p>
-    <w:p>
-      <w:pPr>
-        <w:pStyle w:val="Normal"/>
-        <w:rPr>
-          <w:lang w:val="en-GB"/>
-        </w:rPr>
-      </w:pPr>
-      <w:r>
-        <w:rPr>
-          <w:lang w:val="en-GB"/>
-        </w:rPr>
         <mc:AlternateContent>
           <mc:Choice Requires="wps">
             <w:drawing>
-              <wp:anchor behindDoc="0" distT="45720" distB="64135" distL="114300" distR="133350" simplePos="0" locked="0" layoutInCell="1" allowOverlap="1" relativeHeight="15">
+              <wp:anchor behindDoc="0" distT="45720" distB="64135" distL="114300" distR="142875" simplePos="0" locked="0" layoutInCell="1" allowOverlap="1" relativeHeight="44">
                 <wp:simplePos x="0" y="0"/>
                 <wp:positionH relativeFrom="column">
-                  <wp:posOffset>95250</wp:posOffset>
+                  <wp:posOffset>971550</wp:posOffset>
                 </wp:positionH>
                 <wp:positionV relativeFrom="paragraph">
-                  <wp:posOffset>635</wp:posOffset>
+                  <wp:posOffset>1144905</wp:posOffset>
                 </wp:positionV>
-                <wp:extent cx="5945505" cy="7012305"/>
+                <wp:extent cx="5765165" cy="6788785"/>
                 <wp:effectExtent l="0" t="0" r="0" b="0"/>
                 <wp:wrapSquare wrapText="bothSides"/>
-                <wp:docPr id="34" name="Text Box 2"/>
+                <wp:docPr id="32" name="Text Box 2_0"/>
                 <a:graphic xmlns:a="http://schemas.openxmlformats.org/drawingml/2006/main">
                   <a:graphicData uri="http://schemas.microsoft.com/office/word/2010/wordprocessingShape">
                     <wps:wsp>
@@ -6913,7 +6750,7 @@
                       <wps:spPr>
                         <a:xfrm>
                           <a:off x="0" y="0"/>
-                          <a:ext cx="5945040" cy="7011720"/>
+                          <a:ext cx="5764680" cy="6788160"/>
                         </a:xfrm>
                         <a:prstGeom prst="rect">
                           <a:avLst/>
@@ -6940,7 +6777,203 @@
                             <w:pPr>
                               <w:pStyle w:val="FrameContents"/>
                               <w:spacing w:before="0" w:after="160"/>
+                              <w:rPr>
+                                <w:color w:val="000000"/>
+                              </w:rPr>
+                            </w:pPr>
+                            <w:r>
+                              <w:rPr>
+                                <w:color w:val="000000"/>
+                              </w:rPr>
+                              <w:t>63 = 111111 in binary</w:t>
+                            </w:r>
+                          </w:p>
+                          <w:p>
+                            <w:pPr>
+                              <w:pStyle w:val="FrameContents"/>
+                              <w:spacing w:before="0" w:after="160"/>
                               <w:rPr/>
+                            </w:pPr>
+                            <w:r>
+                              <w:rPr/>
+                            </w:r>
+                          </w:p>
+                        </w:txbxContent>
+                      </wps:txbx>
+                      <wps:bodyPr>
+                        <a:noAutofit/>
+                      </wps:bodyPr>
+                    </wps:wsp>
+                  </a:graphicData>
+                </a:graphic>
+              </wp:anchor>
+            </w:drawing>
+          </mc:Choice>
+          <mc:Fallback>
+            <w:pict>
+              <v:rect id="shape_0" ID="Text Box 2_0" fillcolor="white" stroked="t" style="position:absolute;margin-left:76.5pt;margin-top:90.15pt;width:453.85pt;height:534.45pt">
+                <w10:wrap type="square"/>
+                <v:fill o:detectmouseclick="t" type="solid" color2="black"/>
+                <v:stroke color="black" weight="9360" joinstyle="miter" endcap="flat"/>
+                <v:textbox>
+                  <w:txbxContent>
+                    <w:p>
+                      <w:pPr>
+                        <w:pStyle w:val="FrameContents"/>
+                        <w:spacing w:before="0" w:after="160"/>
+                        <w:rPr>
+                          <w:color w:val="000000"/>
+                        </w:rPr>
+                      </w:pPr>
+                      <w:r>
+                        <w:rPr>
+                          <w:color w:val="000000"/>
+                        </w:rPr>
+                        <w:t>63 = 111111 in binary</w:t>
+                      </w:r>
+                    </w:p>
+                    <w:p>
+                      <w:pPr>
+                        <w:pStyle w:val="FrameContents"/>
+                        <w:spacing w:before="0" w:after="160"/>
+                        <w:rPr/>
+                      </w:pPr>
+                      <w:r>
+                        <w:rPr/>
+                      </w:r>
+                    </w:p>
+                  </w:txbxContent>
+                </v:textbox>
+              </v:rect>
+            </w:pict>
+          </mc:Fallback>
+        </mc:AlternateContent>
+      </w:r>
+      <w:r>
+        <w:rPr>
+          <w:lang w:val="en-GB"/>
+        </w:rPr>
+        <w:t xml:space="preserve">Copy &amp; Post your code with a suitable comment at the top of code with your nam &amp; student number </w:t>
+      </w:r>
+      <w:r>
+        <w:rPr>
+          <w:rFonts w:eastAsia="Wingdings" w:cs="Wingdings" w:ascii="Wingdings" w:hAnsi="Wingdings"/>
+          <w:lang w:val="en-GB"/>
+        </w:rPr>
+        <w:t></w:t>
+      </w:r>
+      <w:r>
+        <w:br w:type="page"/>
+      </w:r>
+    </w:p>
+    <w:p>
+      <w:pPr>
+        <w:pStyle w:val="Normal"/>
+        <w:rPr>
+          <w:rFonts w:ascii="Wingdings" w:hAnsi="Wingdings" w:eastAsia="Wingdings" w:cs="Wingdings"/>
+          <w:lang w:val="en-GB"/>
+        </w:rPr>
+      </w:pPr>
+      <w:r>
+        <w:rPr>
+          <w:rFonts w:eastAsia="Wingdings" w:cs="Wingdings" w:ascii="Wingdings" w:hAnsi="Wingdings"/>
+          <w:lang w:val="en-GB"/>
+        </w:rPr>
+      </w:r>
+    </w:p>
+    <w:p>
+      <w:pPr>
+        <w:pStyle w:val="Heading2"/>
+        <w:rPr>
+          <w:lang w:val="en-GB"/>
+        </w:rPr>
+      </w:pPr>
+      <w:bookmarkStart w:id="12" w:name="_Toc54016766"/>
+      <w:r>
+        <w:rPr>
+          <w:lang w:val="en-GB"/>
+        </w:rPr>
+        <w:t>Activity 2.2: 4 LED’s for counting up in binary from 0 to 15.</w:t>
+      </w:r>
+      <w:bookmarkEnd w:id="12"/>
+    </w:p>
+    <w:p>
+      <w:pPr>
+        <w:pStyle w:val="Normal"/>
+        <w:rPr>
+          <w:lang w:val="en-GB"/>
+        </w:rPr>
+      </w:pPr>
+      <w:r>
+        <w:rPr>
+          <w:lang w:val="en-GB"/>
+        </w:rPr>
+        <w:t>Fritzing Circuit diagram for Step 4 i.e. 4 LEDs</w:t>
+      </w:r>
+    </w:p>
+    <w:p>
+      <w:pPr>
+        <w:pStyle w:val="Normal"/>
+        <w:rPr>
+          <w:lang w:val="en-GB"/>
+        </w:rPr>
+      </w:pPr>
+      <w:r>
+        <w:rPr>
+          <w:lang w:val="en-GB"/>
+        </w:rPr>
+        <mc:AlternateContent>
+          <mc:Choice Requires="wps">
+            <w:drawing>
+              <wp:anchor behindDoc="0" distT="45720" distB="64135" distL="114300" distR="133350" simplePos="0" locked="0" layoutInCell="1" allowOverlap="1" relativeHeight="15">
+                <wp:simplePos x="0" y="0"/>
+                <wp:positionH relativeFrom="column">
+                  <wp:posOffset>95250</wp:posOffset>
+                </wp:positionH>
+                <wp:positionV relativeFrom="paragraph">
+                  <wp:posOffset>635</wp:posOffset>
+                </wp:positionV>
+                <wp:extent cx="5946140" cy="7012940"/>
+                <wp:effectExtent l="0" t="0" r="0" b="0"/>
+                <wp:wrapSquare wrapText="bothSides"/>
+                <wp:docPr id="34" name="Text Box 2"/>
+                <a:graphic xmlns:a="http://schemas.openxmlformats.org/drawingml/2006/main">
+                  <a:graphicData uri="http://schemas.microsoft.com/office/word/2010/wordprocessingShape">
+                    <wps:wsp>
+                      <wps:cNvSpPr/>
+                      <wps:spPr>
+                        <a:xfrm>
+                          <a:off x="0" y="0"/>
+                          <a:ext cx="5945400" cy="7012440"/>
+                        </a:xfrm>
+                        <a:prstGeom prst="rect">
+                          <a:avLst/>
+                        </a:prstGeom>
+                        <a:solidFill>
+                          <a:srgbClr val="ffffff"/>
+                        </a:solidFill>
+                        <a:ln w="9360">
+                          <a:solidFill>
+                            <a:srgbClr val="000000"/>
+                          </a:solidFill>
+                          <a:miter/>
+                        </a:ln>
+                      </wps:spPr>
+                      <wps:style>
+                        <a:lnRef idx="0"/>
+                        <a:fillRef idx="0"/>
+                        <a:effectRef idx="0"/>
+                        <a:fontRef idx="minor"/>
+                      </wps:style>
+                      <wps:txbx>
+                        <w:txbxContent>
+                          <w:p>
+                            <w:pPr>
+                              <w:pStyle w:val="FrameContents"/>
+                              <w:spacing w:before="0" w:after="160"/>
+                              <w:rPr>
+                                <w:color w:val="000000"/>
+                              </w:rPr>
                             </w:pPr>
                             <w:r>
                               <w:rPr>
@@ -6998,7 +7031,7 @@
           </mc:Choice>
           <mc:Fallback>
             <w:pict>
-              <v:rect id="shape_0" ID="Text Box 2" fillcolor="white" stroked="t" style="position:absolute;margin-left:7.5pt;margin-top:0.05pt;width:468.05pt;height:552.05pt">
+              <v:rect id="shape_0" ID="Text Box 2" fillcolor="white" stroked="t" style="position:absolute;margin-left:7.5pt;margin-top:0.05pt;width:468.1pt;height:552.1pt">
                 <w10:wrap type="none"/>
                 <v:fill o:detectmouseclick="t" type="solid" color2="black"/>
                 <v:stroke color="black" weight="9360" joinstyle="miter" endcap="flat"/>
@@ -7008,7 +7041,9 @@
                       <w:pPr>
                         <w:pStyle w:val="FrameContents"/>
                         <w:spacing w:before="0" w:after="160"/>
-                        <w:rPr/>
+                        <w:rPr>
+                          <w:color w:val="000000"/>
+                        </w:rPr>
                       </w:pPr>
                       <w:r>
                         <w:rPr>
@@ -9689,7 +9724,7 @@
                 <wp:positionV relativeFrom="paragraph">
                   <wp:posOffset>277495</wp:posOffset>
                 </wp:positionV>
-                <wp:extent cx="5945505" cy="7012305"/>
+                <wp:extent cx="5946140" cy="7012940"/>
                 <wp:effectExtent l="0" t="0" r="0" b="0"/>
                 <wp:wrapSquare wrapText="bothSides"/>
                 <wp:docPr id="38" name="Text Box 2"/>
@@ -9700,7 +9735,7 @@
                       <wps:spPr>
                         <a:xfrm>
                           <a:off x="0" y="0"/>
-                          <a:ext cx="5945040" cy="7011720"/>
+                          <a:ext cx="5945400" cy="7012440"/>
                         </a:xfrm>
                         <a:prstGeom prst="rect">
                           <a:avLst/>
@@ -9727,10 +9762,14 @@
                             <w:pPr>
                               <w:pStyle w:val="FrameContents"/>
                               <w:spacing w:before="0" w:after="160"/>
-                              <w:rPr/>
+                              <w:rPr>
+                                <w:color w:val="000000"/>
+                              </w:rPr>
                             </w:pPr>
                             <w:r>
-                              <w:rPr/>
+                              <w:rPr>
+                                <w:color w:val="000000"/>
+                              </w:rPr>
                             </w:r>
                           </w:p>
                         </w:txbxContent>
@@ -9746,7 +9785,7 @@
           </mc:Choice>
           <mc:Fallback>
             <w:pict>
-              <v:rect id="shape_0" ID="Text Box 2" fillcolor="white" stroked="t" style="position:absolute;margin-left:4.5pt;margin-top:21.85pt;width:468.05pt;height:552.05pt">
+              <v:rect id="shape_0" ID="Text Box 2" fillcolor="white" stroked="t" style="position:absolute;margin-left:4.5pt;margin-top:21.85pt;width:468.1pt;height:552.1pt">
                 <w10:wrap type="none"/>
                 <v:fill o:detectmouseclick="t" type="solid" color2="black"/>
                 <v:stroke color="black" weight="9360" joinstyle="miter" endcap="flat"/>
@@ -9756,10 +9795,14 @@
                       <w:pPr>
                         <w:pStyle w:val="FrameContents"/>
                         <w:spacing w:before="0" w:after="160"/>
-                        <w:rPr/>
+                        <w:rPr>
+                          <w:color w:val="000000"/>
+                        </w:rPr>
                       </w:pPr>
                       <w:r>
-                        <w:rPr/>
+                        <w:rPr>
+                          <w:color w:val="000000"/>
+                        </w:rPr>
                       </w:r>
                     </w:p>
                   </w:txbxContent>
@@ -9842,7 +9885,7 @@
         <mc:AlternateContent>
           <mc:Choice Requires="wps">
             <w:drawing>
-              <wp:anchor behindDoc="0" distT="45720" distB="64135" distL="114300" distR="133350" simplePos="0" locked="0" layoutInCell="1" allowOverlap="1" relativeHeight="62">
+              <wp:anchor behindDoc="0" distT="45720" distB="64135" distL="114300" distR="133350" simplePos="0" locked="0" layoutInCell="1" allowOverlap="1" relativeHeight="45">
                 <wp:simplePos x="0" y="0"/>
                 <wp:positionH relativeFrom="column">
                   <wp:posOffset>57150</wp:posOffset>
@@ -9850,7 +9893,7 @@
                 <wp:positionV relativeFrom="paragraph">
                   <wp:posOffset>277495</wp:posOffset>
                 </wp:positionV>
-                <wp:extent cx="5945505" cy="7012305"/>
+                <wp:extent cx="5946140" cy="7012940"/>
                 <wp:effectExtent l="0" t="0" r="0" b="0"/>
                 <wp:wrapSquare wrapText="bothSides"/>
                 <wp:docPr id="40" name="Text Box 2"/>
@@ -9861,7 +9904,7 @@
                       <wps:spPr>
                         <a:xfrm>
                           <a:off x="0" y="0"/>
-                          <a:ext cx="5945040" cy="7011720"/>
+                          <a:ext cx="5945400" cy="7012440"/>
                         </a:xfrm>
                         <a:prstGeom prst="rect">
                           <a:avLst/>
@@ -9888,10 +9931,14 @@
                             <w:pPr>
                               <w:pStyle w:val="FrameContents"/>
                               <w:spacing w:before="0" w:after="160"/>
-                              <w:rPr/>
+                              <w:rPr>
+                                <w:color w:val="000000"/>
+                              </w:rPr>
                             </w:pPr>
                             <w:r>
-                              <w:rPr/>
+                              <w:rPr>
+                                <w:color w:val="000000"/>
+                              </w:rPr>
                               <w:drawing>
                                 <wp:inline distT="0" distB="0" distL="0" distR="0">
                                   <wp:extent cx="5762625" cy="3241040"/>
@@ -9944,7 +9991,7 @@
           </mc:Choice>
           <mc:Fallback>
             <w:pict>
-              <v:rect id="shape_0" ID="Text Box 2" fillcolor="white" stroked="t" style="position:absolute;margin-left:4.5pt;margin-top:21.85pt;width:468.05pt;height:552.05pt">
+              <v:rect id="shape_0" ID="Text Box 2" fillcolor="white" stroked="t" style="position:absolute;margin-left:4.5pt;margin-top:21.85pt;width:468.1pt;height:552.1pt">
                 <w10:wrap type="none"/>
                 <v:fill o:detectmouseclick="t" type="solid" color2="black"/>
                 <v:stroke color="black" weight="9360" joinstyle="miter" endcap="flat"/>
@@ -9954,10 +10001,14 @@
                       <w:pPr>
                         <w:pStyle w:val="FrameContents"/>
                         <w:spacing w:before="0" w:after="160"/>
-                        <w:rPr/>
+                        <w:rPr>
+                          <w:color w:val="000000"/>
+                        </w:rPr>
                       </w:pPr>
                       <w:r>
-                        <w:rPr/>
+                        <w:rPr>
+                          <w:color w:val="000000"/>
+                        </w:rPr>
                         <w:drawing>
                           <wp:inline distT="0" distB="0" distL="0" distR="0">
                             <wp:extent cx="5762625" cy="3241040"/>
@@ -11504,7 +11555,7 @@
                 <wp:positionV relativeFrom="paragraph">
                   <wp:posOffset>277495</wp:posOffset>
                 </wp:positionV>
-                <wp:extent cx="5945505" cy="7012305"/>
+                <wp:extent cx="5946140" cy="7012940"/>
                 <wp:effectExtent l="0" t="0" r="0" b="0"/>
                 <wp:wrapSquare wrapText="bothSides"/>
                 <wp:docPr id="44" name="Text Box 2"/>
@@ -11515,7 +11566,7 @@
                       <wps:spPr>
                         <a:xfrm>
                           <a:off x="0" y="0"/>
-                          <a:ext cx="5945040" cy="7011720"/>
+                          <a:ext cx="5945400" cy="7012440"/>
                         </a:xfrm>
                         <a:prstGeom prst="rect">
                           <a:avLst/>
@@ -11542,10 +11593,14 @@
                             <w:pPr>
                               <w:pStyle w:val="FrameContents"/>
                               <w:spacing w:before="0" w:after="160"/>
-                              <w:rPr/>
+                              <w:rPr>
+                                <w:color w:val="000000"/>
+                              </w:rPr>
                             </w:pPr>
                             <w:r>
-                              <w:rPr/>
+                              <w:rPr>
+                                <w:color w:val="000000"/>
+                              </w:rPr>
                             </w:r>
                           </w:p>
                         </w:txbxContent>
@@ -11561,7 +11616,7 @@
           </mc:Choice>
           <mc:Fallback>
             <w:pict>
-              <v:rect id="shape_0" ID="Text Box 2" fillcolor="white" stroked="t" style="position:absolute;margin-left:4.5pt;margin-top:21.85pt;width:468.05pt;height:552.05pt">
+              <v:rect id="shape_0" ID="Text Box 2" fillcolor="white" stroked="t" style="position:absolute;margin-left:4.5pt;margin-top:21.85pt;width:468.1pt;height:552.1pt">
                 <w10:wrap type="none"/>
                 <v:fill o:detectmouseclick="t" type="solid" color2="black"/>
                 <v:stroke color="black" weight="9360" joinstyle="miter" endcap="flat"/>
@@ -11571,10 +11626,14 @@
                       <w:pPr>
                         <w:pStyle w:val="FrameContents"/>
                         <w:spacing w:before="0" w:after="160"/>
-                        <w:rPr/>
+                        <w:rPr>
+                          <w:color w:val="000000"/>
+                        </w:rPr>
                       </w:pPr>
                       <w:r>
-                        <w:rPr/>
+                        <w:rPr>
+                          <w:color w:val="000000"/>
+                        </w:rPr>
                       </w:r>
                     </w:p>
                   </w:txbxContent>
@@ -11641,7 +11700,7 @@
         <mc:AlternateContent>
           <mc:Choice Requires="wps">
             <w:drawing>
-              <wp:anchor behindDoc="0" distT="45720" distB="74295" distL="114300" distR="142875" simplePos="0" locked="0" layoutInCell="1" allowOverlap="1" relativeHeight="65">
+              <wp:anchor behindDoc="0" distT="45720" distB="74295" distL="114300" distR="142875" simplePos="0" locked="0" layoutInCell="1" allowOverlap="1" relativeHeight="46">
                 <wp:simplePos x="0" y="0"/>
                 <wp:positionH relativeFrom="column">
                   <wp:posOffset>57150</wp:posOffset>
@@ -11649,7 +11708,7 @@
                 <wp:positionV relativeFrom="paragraph">
                   <wp:posOffset>276225</wp:posOffset>
                 </wp:positionV>
-                <wp:extent cx="5935980" cy="6812280"/>
+                <wp:extent cx="5936615" cy="6812915"/>
                 <wp:effectExtent l="0" t="0" r="0" b="0"/>
                 <wp:wrapSquare wrapText="bothSides"/>
                 <wp:docPr id="46" name="Text Box 2"/>
@@ -11660,7 +11719,7 @@
                       <wps:spPr>
                         <a:xfrm>
                           <a:off x="0" y="0"/>
-                          <a:ext cx="5935320" cy="6811560"/>
+                          <a:ext cx="5936040" cy="6812280"/>
                         </a:xfrm>
                         <a:prstGeom prst="rect">
                           <a:avLst/>
@@ -11687,10 +11746,14 @@
                             <w:pPr>
                               <w:pStyle w:val="FrameContents"/>
                               <w:spacing w:before="0" w:after="160"/>
-                              <w:rPr/>
+                              <w:rPr>
+                                <w:color w:val="000000"/>
+                              </w:rPr>
                             </w:pPr>
                             <w:r>
-                              <w:rPr/>
+                              <w:rPr>
+                                <w:color w:val="000000"/>
+                              </w:rPr>
                             </w:r>
                           </w:p>
                         </w:txbxContent>
@@ -11706,7 +11769,7 @@
           </mc:Choice>
           <mc:Fallback>
             <w:pict>
-              <v:rect id="shape_0" ID="Text Box 2" fillcolor="white" stroked="t" style="position:absolute;margin-left:4.5pt;margin-top:21.75pt;width:467.3pt;height:536.3pt">
+              <v:rect id="shape_0" ID="Text Box 2" fillcolor="white" stroked="t" style="position:absolute;margin-left:4.5pt;margin-top:21.75pt;width:467.35pt;height:536.35pt">
                 <w10:wrap type="none"/>
                 <v:fill o:detectmouseclick="t" type="solid" color2="black"/>
                 <v:stroke color="black" weight="9360" joinstyle="miter" endcap="flat"/>
@@ -11716,10 +11779,14 @@
                       <w:pPr>
                         <w:pStyle w:val="FrameContents"/>
                         <w:spacing w:before="0" w:after="160"/>
-                        <w:rPr/>
+                        <w:rPr>
+                          <w:color w:val="000000"/>
+                        </w:rPr>
                       </w:pPr>
                       <w:r>
-                        <w:rPr/>
+                        <w:rPr>
+                          <w:color w:val="000000"/>
+                        </w:rPr>
                       </w:r>
                     </w:p>
                   </w:txbxContent>
@@ -11813,7 +11880,7 @@
                 <wp:positionV relativeFrom="paragraph">
                   <wp:posOffset>277495</wp:posOffset>
                 </wp:positionV>
-                <wp:extent cx="5945505" cy="7012305"/>
+                <wp:extent cx="5946140" cy="7012940"/>
                 <wp:effectExtent l="0" t="0" r="0" b="0"/>
                 <wp:wrapSquare wrapText="bothSides"/>
                 <wp:docPr id="48" name="Text Box 2"/>
@@ -11824,7 +11891,7 @@
                       <wps:spPr>
                         <a:xfrm>
                           <a:off x="0" y="0"/>
-                          <a:ext cx="5945040" cy="7011720"/>
+                          <a:ext cx="5945400" cy="7012440"/>
                         </a:xfrm>
                         <a:prstGeom prst="rect">
                           <a:avLst/>
@@ -11851,10 +11918,14 @@
                             <w:pPr>
                               <w:pStyle w:val="FrameContents"/>
                               <w:spacing w:before="0" w:after="160"/>
-                              <w:rPr/>
+                              <w:rPr>
+                                <w:color w:val="000000"/>
+                              </w:rPr>
                             </w:pPr>
                             <w:r>
-                              <w:rPr/>
+                              <w:rPr>
+                                <w:color w:val="000000"/>
+                              </w:rPr>
                             </w:r>
                           </w:p>
                         </w:txbxContent>
@@ -11870,7 +11941,7 @@
           </mc:Choice>
           <mc:Fallback>
             <w:pict>
-              <v:rect id="shape_0" ID="Text Box 2" fillcolor="white" stroked="t" style="position:absolute;margin-left:4.5pt;margin-top:21.85pt;width:468.05pt;height:552.05pt">
+              <v:rect id="shape_0" ID="Text Box 2" fillcolor="white" stroked="t" style="position:absolute;margin-left:4.5pt;margin-top:21.85pt;width:468.1pt;height:552.1pt">
                 <w10:wrap type="none"/>
                 <v:fill o:detectmouseclick="t" type="solid" color2="black"/>
                 <v:stroke color="black" weight="9360" joinstyle="miter" endcap="flat"/>
@@ -11880,10 +11951,14 @@
                       <w:pPr>
                         <w:pStyle w:val="FrameContents"/>
                         <w:spacing w:before="0" w:after="160"/>
-                        <w:rPr/>
+                        <w:rPr>
+                          <w:color w:val="000000"/>
+                        </w:rPr>
                       </w:pPr>
                       <w:r>
-                        <w:rPr/>
+                        <w:rPr>
+                          <w:color w:val="000000"/>
+                        </w:rPr>
                       </w:r>
                     </w:p>
                   </w:txbxContent>
@@ -11932,7 +12007,7 @@
                 <wp:positionV relativeFrom="paragraph">
                   <wp:posOffset>276225</wp:posOffset>
                 </wp:positionV>
-                <wp:extent cx="5935980" cy="6812280"/>
+                <wp:extent cx="5936615" cy="6812915"/>
                 <wp:effectExtent l="0" t="0" r="0" b="0"/>
                 <wp:wrapSquare wrapText="bothSides"/>
                 <wp:docPr id="50" name="Text Box 2"/>
@@ -11943,7 +12018,7 @@
                       <wps:spPr>
                         <a:xfrm>
                           <a:off x="0" y="0"/>
-                          <a:ext cx="5935320" cy="6811560"/>
+                          <a:ext cx="5936040" cy="6812280"/>
                         </a:xfrm>
                         <a:prstGeom prst="rect">
                           <a:avLst/>
@@ -11970,10 +12045,14 @@
                             <w:pPr>
                               <w:pStyle w:val="FrameContents"/>
                               <w:spacing w:before="0" w:after="160"/>
-                              <w:rPr/>
+                              <w:rPr>
+                                <w:color w:val="000000"/>
+                              </w:rPr>
                             </w:pPr>
                             <w:r>
-                              <w:rPr/>
+                              <w:rPr>
+                                <w:color w:val="000000"/>
+                              </w:rPr>
                             </w:r>
                           </w:p>
                         </w:txbxContent>
@@ -11989,7 +12068,7 @@
           </mc:Choice>
           <mc:Fallback>
             <w:pict>
-              <v:rect id="shape_0" ID="Text Box 2" fillcolor="white" stroked="t" style="position:absolute;margin-left:4.5pt;margin-top:21.75pt;width:467.3pt;height:536.3pt">
+              <v:rect id="shape_0" ID="Text Box 2" fillcolor="white" stroked="t" style="position:absolute;margin-left:4.5pt;margin-top:21.75pt;width:467.35pt;height:536.35pt">
                 <w10:wrap type="none"/>
                 <v:fill o:detectmouseclick="t" type="solid" color2="black"/>
                 <v:stroke color="black" weight="9360" joinstyle="miter" endcap="flat"/>
@@ -11999,10 +12078,14 @@
                       <w:pPr>
                         <w:pStyle w:val="FrameContents"/>
                         <w:spacing w:before="0" w:after="160"/>
-                        <w:rPr/>
+                        <w:rPr>
+                          <w:color w:val="000000"/>
+                        </w:rPr>
                       </w:pPr>
                       <w:r>
-                        <w:rPr/>
+                        <w:rPr>
+                          <w:color w:val="000000"/>
+                        </w:rPr>
                       </w:r>
                     </w:p>
                   </w:txbxContent>
@@ -12090,7 +12173,7 @@
                 <wp:positionV relativeFrom="paragraph">
                   <wp:posOffset>378460</wp:posOffset>
                 </wp:positionV>
-                <wp:extent cx="5935980" cy="6812280"/>
+                <wp:extent cx="5936615" cy="6812915"/>
                 <wp:effectExtent l="0" t="0" r="0" b="0"/>
                 <wp:wrapSquare wrapText="bothSides"/>
                 <wp:docPr id="52" name="Text Box 2"/>
@@ -12101,7 +12184,7 @@
                       <wps:spPr>
                         <a:xfrm>
                           <a:off x="0" y="0"/>
-                          <a:ext cx="5935320" cy="6811560"/>
+                          <a:ext cx="5936040" cy="6812280"/>
                         </a:xfrm>
                         <a:prstGeom prst="rect">
                           <a:avLst/>
@@ -12128,10 +12211,14 @@
                             <w:pPr>
                               <w:pStyle w:val="FrameContents"/>
                               <w:spacing w:before="0" w:after="160"/>
-                              <w:rPr/>
+                              <w:rPr>
+                                <w:color w:val="000000"/>
+                              </w:rPr>
                             </w:pPr>
                             <w:r>
-                              <w:rPr/>
+                              <w:rPr>
+                                <w:color w:val="000000"/>
+                              </w:rPr>
                             </w:r>
                           </w:p>
                         </w:txbxContent>
@@ -12147,7 +12234,7 @@
           </mc:Choice>
           <mc:Fallback>
             <w:pict>
-              <v:rect id="shape_0" ID="Text Box 2" fillcolor="white" stroked="t" style="position:absolute;margin-left:-5.25pt;margin-top:29.8pt;width:467.3pt;height:536.3pt">
+              <v:rect id="shape_0" ID="Text Box 2" fillcolor="white" stroked="t" style="position:absolute;margin-left:-5.25pt;margin-top:29.8pt;width:467.35pt;height:536.35pt">
                 <w10:wrap type="none"/>
                 <v:fill o:detectmouseclick="t" type="solid" color2="black"/>
                 <v:stroke color="black" weight="9360" joinstyle="miter" endcap="flat"/>
@@ -12157,10 +12244,14 @@
                       <w:pPr>
                         <w:pStyle w:val="FrameContents"/>
                         <w:spacing w:before="0" w:after="160"/>
-                        <w:rPr/>
+                        <w:rPr>
+                          <w:color w:val="000000"/>
+                        </w:rPr>
                       </w:pPr>
                       <w:r>
-                        <w:rPr/>
+                        <w:rPr>
+                          <w:color w:val="000000"/>
+                        </w:rPr>
                       </w:r>
                     </w:p>
                   </w:txbxContent>
@@ -12251,7 +12342,7 @@
                 <wp:positionV relativeFrom="paragraph">
                   <wp:posOffset>277495</wp:posOffset>
                 </wp:positionV>
-                <wp:extent cx="5945505" cy="7012305"/>
+                <wp:extent cx="5946140" cy="7012940"/>
                 <wp:effectExtent l="0" t="0" r="0" b="0"/>
                 <wp:wrapSquare wrapText="bothSides"/>
                 <wp:docPr id="54" name="Text Box 2"/>
@@ -12262,7 +12353,7 @@
                       <wps:spPr>
                         <a:xfrm>
                           <a:off x="0" y="0"/>
-                          <a:ext cx="5945040" cy="7011720"/>
+                          <a:ext cx="5945400" cy="7012440"/>
                         </a:xfrm>
                         <a:prstGeom prst="rect">
                           <a:avLst/>
@@ -12289,10 +12380,14 @@
                             <w:pPr>
                               <w:pStyle w:val="FrameContents"/>
                               <w:spacing w:before="0" w:after="160"/>
-                              <w:rPr/>
+                              <w:rPr>
+                                <w:color w:val="000000"/>
+                              </w:rPr>
                             </w:pPr>
                             <w:r>
-                              <w:rPr/>
+                              <w:rPr>
+                                <w:color w:val="000000"/>
+                              </w:rPr>
                             </w:r>
                           </w:p>
                         </w:txbxContent>
@@ -12308,7 +12403,7 @@
           </mc:Choice>
           <mc:Fallback>
             <w:pict>
-              <v:rect id="shape_0" ID="Text Box 2" fillcolor="white" stroked="t" style="position:absolute;margin-left:4.5pt;margin-top:21.85pt;width:468.05pt;height:552.05pt">
+              <v:rect id="shape_0" ID="Text Box 2" fillcolor="white" stroked="t" style="position:absolute;margin-left:4.5pt;margin-top:21.85pt;width:468.1pt;height:552.1pt">
                 <w10:wrap type="none"/>
                 <v:fill o:detectmouseclick="t" type="solid" color2="black"/>
                 <v:stroke color="black" weight="9360" joinstyle="miter" endcap="flat"/>
@@ -12318,10 +12413,14 @@
                       <w:pPr>
                         <w:pStyle w:val="FrameContents"/>
                         <w:spacing w:before="0" w:after="160"/>
-                        <w:rPr/>
+                        <w:rPr>
+                          <w:color w:val="000000"/>
+                        </w:rPr>
                       </w:pPr>
                       <w:r>
-                        <w:rPr/>
+                        <w:rPr>
+                          <w:color w:val="000000"/>
+                        </w:rPr>
                       </w:r>
                     </w:p>
                   </w:txbxContent>
@@ -12383,7 +12482,7 @@
                 <wp:positionV relativeFrom="paragraph">
                   <wp:posOffset>378460</wp:posOffset>
                 </wp:positionV>
-                <wp:extent cx="5935980" cy="6812280"/>
+                <wp:extent cx="5936615" cy="6812915"/>
                 <wp:effectExtent l="0" t="0" r="0" b="0"/>
                 <wp:wrapSquare wrapText="bothSides"/>
                 <wp:docPr id="56" name="Text Box 2"/>
@@ -12394,7 +12493,7 @@
                       <wps:spPr>
                         <a:xfrm>
                           <a:off x="0" y="0"/>
-                          <a:ext cx="5935320" cy="6811560"/>
+                          <a:ext cx="5936040" cy="6812280"/>
                         </a:xfrm>
                         <a:prstGeom prst="rect">
                           <a:avLst/>
@@ -12421,10 +12520,14 @@
                             <w:pPr>
                               <w:pStyle w:val="FrameContents"/>
                               <w:spacing w:before="0" w:after="160"/>
-                              <w:rPr/>
+                              <w:rPr>
+                                <w:color w:val="000000"/>
+                              </w:rPr>
                             </w:pPr>
                             <w:r>
-                              <w:rPr/>
+                              <w:rPr>
+                                <w:color w:val="000000"/>
+                              </w:rPr>
                             </w:r>
                           </w:p>
                         </w:txbxContent>
@@ -12440,7 +12543,7 @@
           </mc:Choice>
           <mc:Fallback>
             <w:pict>
-              <v:rect id="shape_0" ID="Text Box 2" fillcolor="white" stroked="t" style="position:absolute;margin-left:-5.25pt;margin-top:29.8pt;width:467.3pt;height:536.3pt">
+              <v:rect id="shape_0" ID="Text Box 2" fillcolor="white" stroked="t" style="position:absolute;margin-left:-5.25pt;margin-top:29.8pt;width:467.35pt;height:536.35pt">
                 <w10:wrap type="none"/>
                 <v:fill o:detectmouseclick="t" type="solid" color2="black"/>
                 <v:stroke color="black" weight="9360" joinstyle="miter" endcap="flat"/>
@@ -12450,10 +12553,14 @@
                       <w:pPr>
                         <w:pStyle w:val="FrameContents"/>
                         <w:spacing w:before="0" w:after="160"/>
-                        <w:rPr/>
+                        <w:rPr>
+                          <w:color w:val="000000"/>
+                        </w:rPr>
                       </w:pPr>
                       <w:r>
-                        <w:rPr/>
+                        <w:rPr>
+                          <w:color w:val="000000"/>
+                        </w:rPr>
                       </w:r>
                     </w:p>
                   </w:txbxContent>
@@ -12544,7 +12651,7 @@
                 <wp:positionV relativeFrom="paragraph">
                   <wp:posOffset>277495</wp:posOffset>
                 </wp:positionV>
-                <wp:extent cx="5945505" cy="7012305"/>
+                <wp:extent cx="5946140" cy="7012940"/>
                 <wp:effectExtent l="0" t="0" r="0" b="0"/>
                 <wp:wrapSquare wrapText="bothSides"/>
                 <wp:docPr id="58" name="Text Box 2"/>
@@ -12555,7 +12662,7 @@
                       <wps:spPr>
                         <a:xfrm>
                           <a:off x="0" y="0"/>
-                          <a:ext cx="5945040" cy="7011720"/>
+                          <a:ext cx="5945400" cy="7012440"/>
                         </a:xfrm>
                         <a:prstGeom prst="rect">
                           <a:avLst/>
@@ -12582,10 +12689,14 @@
                             <w:pPr>
                               <w:pStyle w:val="FrameContents"/>
                               <w:spacing w:before="0" w:after="160"/>
-                              <w:rPr/>
+                              <w:rPr>
+                                <w:color w:val="000000"/>
+                              </w:rPr>
                             </w:pPr>
                             <w:r>
-                              <w:rPr/>
+                              <w:rPr>
+                                <w:color w:val="000000"/>
+                              </w:rPr>
                             </w:r>
                           </w:p>
                         </w:txbxContent>
@@ -12601,7 +12712,7 @@
           </mc:Choice>
           <mc:Fallback>
             <w:pict>
-              <v:rect id="shape_0" ID="Text Box 2" fillcolor="white" stroked="t" style="position:absolute;margin-left:4.5pt;margin-top:21.85pt;width:468.05pt;height:552.05pt">
+              <v:rect id="shape_0" ID="Text Box 2" fillcolor="white" stroked="t" style="position:absolute;margin-left:4.5pt;margin-top:21.85pt;width:468.1pt;height:552.1pt">
                 <w10:wrap type="none"/>
                 <v:fill o:detectmouseclick="t" type="solid" color2="black"/>
                 <v:stroke color="black" weight="9360" joinstyle="miter" endcap="flat"/>
@@ -12611,10 +12722,14 @@
                       <w:pPr>
                         <w:pStyle w:val="FrameContents"/>
                         <w:spacing w:before="0" w:after="160"/>
-                        <w:rPr/>
+                        <w:rPr>
+                          <w:color w:val="000000"/>
+                        </w:rPr>
                       </w:pPr>
                       <w:r>
-                        <w:rPr/>
+                        <w:rPr>
+                          <w:color w:val="000000"/>
+                        </w:rPr>
                       </w:r>
                     </w:p>
                   </w:txbxContent>
@@ -12693,7 +12808,7 @@
                 <wp:positionV relativeFrom="paragraph">
                   <wp:posOffset>9525</wp:posOffset>
                 </wp:positionV>
-                <wp:extent cx="1478280" cy="459105"/>
+                <wp:extent cx="1478915" cy="459740"/>
                 <wp:effectExtent l="0" t="0" r="0" b="0"/>
                 <wp:wrapSquare wrapText="bothSides"/>
                 <wp:docPr id="60" name="Text Box 2"/>
@@ -12704,7 +12819,7 @@
                       <wps:spPr>
                         <a:xfrm>
                           <a:off x="0" y="0"/>
-                          <a:ext cx="1477800" cy="458640"/>
+                          <a:ext cx="1478160" cy="459000"/>
                         </a:xfrm>
                         <a:prstGeom prst="rect">
                           <a:avLst/>
@@ -12731,10 +12846,14 @@
                             <w:pPr>
                               <w:pStyle w:val="FrameContents"/>
                               <w:spacing w:before="0" w:after="160"/>
-                              <w:rPr/>
+                              <w:rPr>
+                                <w:color w:val="000000"/>
+                              </w:rPr>
                             </w:pPr>
                             <w:r>
-                              <w:rPr/>
+                              <w:rPr>
+                                <w:color w:val="000000"/>
+                              </w:rPr>
                             </w:r>
                           </w:p>
                         </w:txbxContent>
@@ -12750,7 +12869,7 @@
           </mc:Choice>
           <mc:Fallback>
             <w:pict>
-              <v:rect id="shape_0" ID="Text Box 2" fillcolor="white" stroked="t" style="position:absolute;margin-left:0pt;margin-top:0.75pt;width:116.3pt;height:36.05pt;mso-position-horizontal:left;mso-position-horizontal-relative:margin">
+              <v:rect id="shape_0" ID="Text Box 2" fillcolor="white" stroked="t" style="position:absolute;margin-left:0pt;margin-top:0.75pt;width:116.35pt;height:36.1pt;mso-position-horizontal:left;mso-position-horizontal-relative:margin">
                 <w10:wrap type="none"/>
                 <v:fill o:detectmouseclick="t" type="solid" color2="black"/>
                 <v:stroke color="black" weight="9360" joinstyle="miter" endcap="flat"/>
@@ -12760,10 +12879,14 @@
                       <w:pPr>
                         <w:pStyle w:val="FrameContents"/>
                         <w:spacing w:before="0" w:after="160"/>
-                        <w:rPr/>
+                        <w:rPr>
+                          <w:color w:val="000000"/>
+                        </w:rPr>
                       </w:pPr>
                       <w:r>
-                        <w:rPr/>
+                        <w:rPr>
+                          <w:color w:val="000000"/>
+                        </w:rPr>
                       </w:r>
                     </w:p>
                   </w:txbxContent>
@@ -12823,7 +12946,7 @@
                 <wp:positionV relativeFrom="paragraph">
                   <wp:posOffset>73660</wp:posOffset>
                 </wp:positionV>
-                <wp:extent cx="1478280" cy="459105"/>
+                <wp:extent cx="1478915" cy="459740"/>
                 <wp:effectExtent l="0" t="0" r="0" b="0"/>
                 <wp:wrapSquare wrapText="bothSides"/>
                 <wp:docPr id="62" name="Text Box 2"/>
@@ -12834,7 +12957,7 @@
                       <wps:spPr>
                         <a:xfrm>
                           <a:off x="0" y="0"/>
-                          <a:ext cx="1477800" cy="458640"/>
+                          <a:ext cx="1478160" cy="459000"/>
                         </a:xfrm>
                         <a:prstGeom prst="rect">
                           <a:avLst/>
@@ -12861,10 +12984,14 @@
                             <w:pPr>
                               <w:pStyle w:val="FrameContents"/>
                               <w:spacing w:before="0" w:after="160"/>
-                              <w:rPr/>
+                              <w:rPr>
+                                <w:color w:val="000000"/>
+                              </w:rPr>
                             </w:pPr>
                             <w:r>
-                              <w:rPr/>
+                              <w:rPr>
+                                <w:color w:val="000000"/>
+                              </w:rPr>
                             </w:r>
                           </w:p>
                         </w:txbxContent>
@@ -12880,7 +13007,7 @@
           </mc:Choice>
           <mc:Fallback>
             <w:pict>
-              <v:rect id="shape_0" ID="Text Box 2" fillcolor="white" stroked="t" style="position:absolute;margin-left:3.75pt;margin-top:5.8pt;width:116.3pt;height:36.05pt;mso-position-horizontal-relative:margin">
+              <v:rect id="shape_0" ID="Text Box 2" fillcolor="white" stroked="t" style="position:absolute;margin-left:3.75pt;margin-top:5.8pt;width:116.35pt;height:36.1pt;mso-position-horizontal-relative:margin">
                 <w10:wrap type="none"/>
                 <v:fill o:detectmouseclick="t" type="solid" color2="black"/>
                 <v:stroke color="black" weight="9360" joinstyle="miter" endcap="flat"/>
@@ -12890,10 +13017,14 @@
                       <w:pPr>
                         <w:pStyle w:val="FrameContents"/>
                         <w:spacing w:before="0" w:after="160"/>
-                        <w:rPr/>
+                        <w:rPr>
+                          <w:color w:val="000000"/>
+                        </w:rPr>
                       </w:pPr>
                       <w:r>
-                        <w:rPr/>
+                        <w:rPr>
+                          <w:color w:val="000000"/>
+                        </w:rPr>
                       </w:r>
                     </w:p>
                   </w:txbxContent>
@@ -12972,7 +13103,7 @@
       </w:tblPr>
       <w:tblGrid>
         <w:gridCol w:w="4675"/>
-        <w:gridCol w:w="4675"/>
+        <w:gridCol w:w="4674"/>
       </w:tblGrid>
       <w:tr>
         <w:trPr/>
@@ -13004,7 +13135,7 @@
         </w:tc>
         <w:tc>
           <w:tcPr>
-            <w:tcW w:w="4675" w:type="dxa"/>
+            <w:tcW w:w="4674" w:type="dxa"/>
             <w:tcBorders>
               <w:top w:val="single" w:sz="4" w:space="0" w:color="000000"/>
               <w:left w:val="single" w:sz="4" w:space="0" w:color="000000"/>
@@ -13049,27 +13180,44 @@
                 <w:lang w:val="en-GB"/>
               </w:rPr>
             </w:pPr>
+            <w:permStart w:id="641550768" w:edGrp="5"/>
+            <w:permStart w:id="1944665398" w:edGrp="5"/>
+            <w:permStart w:id="641550768" w:edGrp="4"/>
+            <w:permStart w:id="1944665398" w:edGrp="4"/>
+            <w:permStart w:id="641550768" w:edGrp="3"/>
+            <w:permStart w:id="1944665398" w:edGrp="3"/>
+            <w:permStart w:id="641550768" w:edGrp=""/>
+            <w:permStart w:id="1944665398" w:edGrp="2"/>
+            <w:permStart w:id="641550768" w:edGrp="21"/>
+            <w:permStart w:id="1944665398" w:edGrp="1"/>
+            <w:permStart w:id="641550768" w:edGrp="11"/>
+            <w:permStart w:id="1944665398" w:edGrp="everyone11"/>
+            <w:permStart w:id="641550768" w:edGrp="2"/>
+            <w:permStart w:id="1944665398" w:edGrp=""/>
+            <w:permStart w:id="641550768" w:edGrp="1"/>
             <w:permStart w:id="1944665398" w:edGrp="everyone1"/>
+            <w:permStart w:id="641550768" w:edGrp="5"/>
+            <w:permStart w:id="1944665398" w:edGrp="5"/>
+            <w:permStart w:id="641550768" w:edGrp="4"/>
+            <w:permStart w:id="1944665398" w:edGrp="4"/>
+            <w:permStart w:id="641550768" w:edGrp="3"/>
+            <w:permStart w:id="1944665398" w:edGrp="3"/>
+            <w:permStart w:id="641550768" w:edGrp=""/>
+            <w:permStart w:id="1944665398" w:edGrp="2"/>
+            <w:permStart w:id="641550768" w:edGrp="21"/>
+            <w:permStart w:id="1944665398" w:edGrp="1"/>
+            <w:permStart w:id="641550768" w:edGrp="11"/>
+            <w:permStart w:id="1944665398" w:edGrp="everyone11"/>
+            <w:permStart w:id="641550768" w:edGrp="2"/>
+            <w:permStart w:id="1944665398" w:edGrp=""/>
             <w:permStart w:id="641550768" w:edGrp="1"/>
-            <w:permStart w:id="1944665398" w:edGrp="everyone11"/>
-            <w:permStart w:id="641550768" w:edGrp="everyone"/>
-            <w:permStart w:id="1944665398" w:edGrp=""/>
-            <w:permStart w:id="641550768" w:edGrp="2"/>
-            <w:permStart w:id="1944665398" w:edGrp="1"/>
-            <w:permStart w:id="641550768" w:edGrp=""/>
             <w:permStart w:id="1944665398" w:edGrp="everyone1"/>
-            <w:permStart w:id="641550768" w:edGrp="1"/>
-            <w:permStart w:id="1944665398" w:edGrp="everyone11"/>
-            <w:permStart w:id="641550768" w:edGrp="everyone"/>
-            <w:permStart w:id="1944665398" w:edGrp=""/>
-            <w:permStart w:id="641550768" w:edGrp="2"/>
-            <w:permStart w:id="1944665398" w:edGrp="1"/>
-            <w:permStart w:id="641550768" w:edGrp=""/>
             <w:r>
               <w:rPr>
                 <w:lang w:val="en-GB"/>
               </w:rPr>
             </w:r>
+            <w:permEnd w:id="641550768"/>
             <w:permEnd w:id="1944665398"/>
             <w:permEnd w:id="641550768"/>
             <w:permEnd w:id="1944665398"/>
@@ -13086,11 +13234,26 @@
             <w:permEnd w:id="641550768"/>
             <w:permEnd w:id="1944665398"/>
             <w:permEnd w:id="641550768"/>
+            <w:permEnd w:id="1944665398"/>
+            <w:permEnd w:id="641550768"/>
+            <w:permEnd w:id="1944665398"/>
+            <w:permEnd w:id="641550768"/>
+            <w:permEnd w:id="1944665398"/>
+            <w:permEnd w:id="641550768"/>
+            <w:permEnd w:id="1944665398"/>
+            <w:permEnd w:id="641550768"/>
+            <w:permEnd w:id="1944665398"/>
+            <w:permEnd w:id="641550768"/>
+            <w:permEnd w:id="1944665398"/>
+            <w:permEnd w:id="641550768"/>
+            <w:permEnd w:id="1944665398"/>
+            <w:permEnd w:id="641550768"/>
+            <w:permEnd w:id="1944665398"/>
           </w:p>
         </w:tc>
         <w:tc>
           <w:tcPr>
-            <w:tcW w:w="4675" w:type="dxa"/>
+            <w:tcW w:w="4674" w:type="dxa"/>
             <w:tcBorders>
               <w:top w:val="single" w:sz="4" w:space="0" w:color="000000"/>
               <w:left w:val="single" w:sz="4" w:space="0" w:color="000000"/>
@@ -13134,80 +13297,144 @@
                 <w:lang w:val="en-GB"/>
               </w:rPr>
             </w:pPr>
+            <w:permStart w:id="1630605184" w:edGrp="5"/>
+            <w:permStart w:id="1944665398" w:edGrp="9"/>
+            <w:permStart w:id="641550768" w:edGrp="9"/>
+            <w:permStart w:id="1008817645" w:edGrp="6"/>
+            <w:permStart w:id="1630605184" w:edGrp="4"/>
+            <w:permStart w:id="1944665398" w:edGrp="8"/>
+            <w:permStart w:id="641550768" w:edGrp="8"/>
+            <w:permStart w:id="1008817645" w:edGrp="5"/>
+            <w:permStart w:id="1630605184" w:edGrp="3"/>
+            <w:permStart w:id="1944665398" w:edGrp="7"/>
+            <w:permStart w:id="641550768" w:edGrp="7"/>
+            <w:permStart w:id="1008817645" w:edGrp="4"/>
+            <w:permStart w:id="1630605184" w:edGrp=""/>
+            <w:permStart w:id="1944665398" w:edGrp="6"/>
+            <w:permStart w:id="641550768" w:edGrp="6"/>
+            <w:permStart w:id="1008817645" w:edGrp="3"/>
+            <w:permStart w:id="1630605184" w:edGrp="21"/>
+            <w:permStart w:id="1944665398" w:edGrp="22"/>
+            <w:permStart w:id="641550768" w:edGrp="32"/>
+            <w:permStart w:id="1008817645" w:edGrp="21"/>
+            <w:permStart w:id="1630605184" w:edGrp="11"/>
+            <w:permStart w:id="1944665398" w:edGrp="everyone31"/>
+            <w:permStart w:id="641550768" w:edGrp="112"/>
+            <w:permStart w:id="1008817645" w:edGrp="1"/>
+            <w:permStart w:id="1630605184" w:edGrp="2"/>
+            <w:permStart w:id="1944665398" w:edGrp="21"/>
+            <w:permStart w:id="641550768" w:edGrp="31"/>
+            <w:permStart w:id="1008817645" w:edGrp="2"/>
+            <w:permStart w:id="1630605184" w:edGrp="1"/>
+            <w:permStart w:id="1944665398" w:edGrp="everyone3"/>
+            <w:permStart w:id="641550768" w:edGrp="111"/>
             <w:permStart w:id="1008817645" w:edGrp=""/>
-            <w:permStart w:id="641550768" w:edGrp="11"/>
+            <w:permStart w:id="1630605184" w:edGrp="5"/>
+            <w:permStart w:id="1944665398" w:edGrp="9"/>
+            <w:permStart w:id="641550768" w:edGrp="9"/>
+            <w:permStart w:id="1008817645" w:edGrp="6"/>
+            <w:permStart w:id="1630605184" w:edGrp="4"/>
+            <w:permStart w:id="1944665398" w:edGrp="8"/>
+            <w:permStart w:id="641550768" w:edGrp="8"/>
+            <w:permStart w:id="1008817645" w:edGrp="5"/>
+            <w:permStart w:id="1630605184" w:edGrp="3"/>
+            <w:permStart w:id="1944665398" w:edGrp="7"/>
+            <w:permStart w:id="641550768" w:edGrp="7"/>
+            <w:permStart w:id="1008817645" w:edGrp="4"/>
+            <w:permStart w:id="1630605184" w:edGrp=""/>
+            <w:permStart w:id="1944665398" w:edGrp="6"/>
+            <w:permStart w:id="641550768" w:edGrp="6"/>
+            <w:permStart w:id="1008817645" w:edGrp="3"/>
+            <w:permStart w:id="1630605184" w:edGrp="21"/>
+            <w:permStart w:id="1944665398" w:edGrp="22"/>
+            <w:permStart w:id="641550768" w:edGrp="32"/>
+            <w:permStart w:id="1008817645" w:edGrp="21"/>
+            <w:permStart w:id="1630605184" w:edGrp="11"/>
+            <w:permStart w:id="1944665398" w:edGrp="everyone31"/>
+            <w:permStart w:id="641550768" w:edGrp="112"/>
+            <w:permStart w:id="1008817645" w:edGrp="1"/>
+            <w:permStart w:id="1630605184" w:edGrp="2"/>
+            <w:permStart w:id="1944665398" w:edGrp="21"/>
+            <w:permStart w:id="641550768" w:edGrp="31"/>
+            <w:permStart w:id="1008817645" w:edGrp="2"/>
+            <w:permStart w:id="1630605184" w:edGrp="1"/>
             <w:permStart w:id="1944665398" w:edGrp="everyone3"/>
-            <w:permStart w:id="1630605184" w:edGrp="1"/>
-            <w:permStart w:id="1008817645" w:edGrp="1"/>
-            <w:permStart w:id="641550768" w:edGrp="12"/>
-            <w:permStart w:id="1944665398" w:edGrp="everyone31"/>
-            <w:permStart w:id="1630605184" w:edGrp="everyone2"/>
-            <w:permStart w:id="1008817645" w:edGrp="2"/>
-            <w:permStart w:id="641550768" w:edGrp="3"/>
-            <w:permStart w:id="1944665398" w:edGrp="2"/>
-            <w:permStart w:id="1630605184" w:edGrp="2"/>
-            <w:permStart w:id="1008817645" w:edGrp="3"/>
-            <w:permStart w:id="641550768" w:edGrp="4"/>
-            <w:permStart w:id="1944665398" w:edGrp="3"/>
-            <w:permStart w:id="1630605184" w:edGrp=""/>
+            <w:permStart w:id="641550768" w:edGrp="111"/>
             <w:permStart w:id="1008817645" w:edGrp=""/>
-            <w:permStart w:id="641550768" w:edGrp="11"/>
-            <w:permStart w:id="1944665398" w:edGrp="everyone3"/>
-            <w:permStart w:id="1630605184" w:edGrp="1"/>
-            <w:permStart w:id="1008817645" w:edGrp="1"/>
-            <w:permStart w:id="641550768" w:edGrp="12"/>
-            <w:permStart w:id="1944665398" w:edGrp="everyone31"/>
-            <w:permStart w:id="1630605184" w:edGrp="everyone2"/>
-            <w:permStart w:id="1008817645" w:edGrp="2"/>
-            <w:permStart w:id="641550768" w:edGrp="3"/>
-            <w:permStart w:id="1944665398" w:edGrp="2"/>
-            <w:permStart w:id="1630605184" w:edGrp="2"/>
-            <w:permStart w:id="1008817645" w:edGrp="3"/>
-            <w:permStart w:id="641550768" w:edGrp="4"/>
-            <w:permStart w:id="1944665398" w:edGrp="3"/>
-            <w:permStart w:id="1630605184" w:edGrp=""/>
             <w:r>
               <w:rPr>
                 <w:lang w:val="en-GB"/>
               </w:rPr>
             </w:r>
+            <w:permEnd w:id="1630605184"/>
+            <w:permEnd w:id="1944665398"/>
+            <w:permEnd w:id="641550768"/>
             <w:permEnd w:id="1008817645"/>
+            <w:permEnd w:id="1630605184"/>
+            <w:permEnd w:id="1944665398"/>
             <w:permEnd w:id="641550768"/>
+            <w:permEnd w:id="1008817645"/>
+            <w:permEnd w:id="1630605184"/>
             <w:permEnd w:id="1944665398"/>
+            <w:permEnd w:id="641550768"/>
+            <w:permEnd w:id="1008817645"/>
             <w:permEnd w:id="1630605184"/>
+            <w:permEnd w:id="1944665398"/>
+            <w:permEnd w:id="641550768"/>
             <w:permEnd w:id="1008817645"/>
+            <w:permEnd w:id="1630605184"/>
+            <w:permEnd w:id="1944665398"/>
             <w:permEnd w:id="641550768"/>
+            <w:permEnd w:id="1008817645"/>
+            <w:permEnd w:id="1630605184"/>
             <w:permEnd w:id="1944665398"/>
+            <w:permEnd w:id="641550768"/>
+            <w:permEnd w:id="1008817645"/>
             <w:permEnd w:id="1630605184"/>
+            <w:permEnd w:id="1944665398"/>
+            <w:permEnd w:id="641550768"/>
             <w:permEnd w:id="1008817645"/>
+            <w:permEnd w:id="1630605184"/>
+            <w:permEnd w:id="1944665398"/>
             <w:permEnd w:id="641550768"/>
+            <w:permEnd w:id="1008817645"/>
+            <w:permEnd w:id="1630605184"/>
             <w:permEnd w:id="1944665398"/>
+            <w:permEnd w:id="641550768"/>
+            <w:permEnd w:id="1008817645"/>
             <w:permEnd w:id="1630605184"/>
+            <w:permEnd w:id="1944665398"/>
+            <w:permEnd w:id="641550768"/>
             <w:permEnd w:id="1008817645"/>
+            <w:permEnd w:id="1630605184"/>
+            <w:permEnd w:id="1944665398"/>
             <w:permEnd w:id="641550768"/>
+            <w:permEnd w:id="1008817645"/>
+            <w:permEnd w:id="1630605184"/>
             <w:permEnd w:id="1944665398"/>
+            <w:permEnd w:id="641550768"/>
+            <w:permEnd w:id="1008817645"/>
             <w:permEnd w:id="1630605184"/>
+            <w:permEnd w:id="1944665398"/>
+            <w:permEnd w:id="641550768"/>
             <w:permEnd w:id="1008817645"/>
+            <w:permEnd w:id="1630605184"/>
+            <w:permEnd w:id="1944665398"/>
             <w:permEnd w:id="641550768"/>
+            <w:permEnd w:id="1008817645"/>
+            <w:permEnd w:id="1630605184"/>
             <w:permEnd w:id="1944665398"/>
+            <w:permEnd w:id="641550768"/>
+            <w:permEnd w:id="1008817645"/>
             <w:permEnd w:id="1630605184"/>
+            <w:permEnd w:id="1944665398"/>
+            <w:permEnd w:id="641550768"/>
             <w:permEnd w:id="1008817645"/>
-            <w:permEnd w:id="641550768"/>
-            <w:permEnd w:id="1944665398"/>
-            <w:permEnd w:id="1630605184"/>
-            <w:permEnd w:id="1008817645"/>
-            <w:permEnd w:id="641550768"/>
-            <w:permEnd w:id="1944665398"/>
-            <w:permEnd w:id="1630605184"/>
-            <w:permEnd w:id="1008817645"/>
-            <w:permEnd w:id="641550768"/>
-            <w:permEnd w:id="1944665398"/>
-            <w:permEnd w:id="1630605184"/>
           </w:p>
         </w:tc>
         <w:tc>
           <w:tcPr>
-            <w:tcW w:w="4675" w:type="dxa"/>
+            <w:tcW w:w="4674" w:type="dxa"/>
             <w:tcBorders>
               <w:top w:val="single" w:sz="4" w:space="0" w:color="000000"/>
               <w:left w:val="single" w:sz="4" w:space="0" w:color="000000"/>
@@ -13251,80 +13478,144 @@
                 <w:lang w:val="en-GB"/>
               </w:rPr>
             </w:pPr>
+            <w:permStart w:id="622360140" w:edGrp="5"/>
+            <w:permStart w:id="1008817645" w:edGrp="10"/>
+            <w:permStart w:id="1630605184" w:edGrp="9"/>
+            <w:permStart w:id="1949776095" w:edGrp="6"/>
+            <w:permStart w:id="622360140" w:edGrp="4"/>
+            <w:permStart w:id="1008817645" w:edGrp="9"/>
+            <w:permStart w:id="1630605184" w:edGrp="8"/>
+            <w:permStart w:id="1949776095" w:edGrp="5"/>
+            <w:permStart w:id="622360140" w:edGrp="3"/>
+            <w:permStart w:id="1008817645" w:edGrp="8"/>
+            <w:permStart w:id="1630605184" w:edGrp="7"/>
+            <w:permStart w:id="1949776095" w:edGrp="4"/>
+            <w:permStart w:id="622360140" w:edGrp=""/>
+            <w:permStart w:id="1008817645" w:edGrp="7"/>
+            <w:permStart w:id="1630605184" w:edGrp="6"/>
+            <w:permStart w:id="1949776095" w:edGrp="3"/>
+            <w:permStart w:id="622360140" w:edGrp="21"/>
+            <w:permStart w:id="1008817645" w:edGrp="42"/>
+            <w:permStart w:id="1630605184" w:edGrp="32"/>
+            <w:permStart w:id="1949776095" w:edGrp="21"/>
+            <w:permStart w:id="622360140" w:edGrp="11"/>
+            <w:permStart w:id="1008817645" w:edGrp="everyone21"/>
+            <w:permStart w:id="1630605184" w:edGrp="112"/>
+            <w:permStart w:id="1949776095" w:edGrp="1"/>
+            <w:permStart w:id="622360140" w:edGrp="2"/>
+            <w:permStart w:id="1008817645" w:edGrp="41"/>
+            <w:permStart w:id="1630605184" w:edGrp="31"/>
+            <w:permStart w:id="1949776095" w:edGrp="2"/>
+            <w:permStart w:id="622360140" w:edGrp="1"/>
+            <w:permStart w:id="1008817645" w:edGrp="everyone2"/>
+            <w:permStart w:id="1630605184" w:edGrp="111"/>
             <w:permStart w:id="1949776095" w:edGrp=""/>
-            <w:permStart w:id="1630605184" w:edGrp="11"/>
+            <w:permStart w:id="622360140" w:edGrp="5"/>
+            <w:permStart w:id="1008817645" w:edGrp="10"/>
+            <w:permStart w:id="1630605184" w:edGrp="9"/>
+            <w:permStart w:id="1949776095" w:edGrp="6"/>
+            <w:permStart w:id="622360140" w:edGrp="4"/>
+            <w:permStart w:id="1008817645" w:edGrp="9"/>
+            <w:permStart w:id="1630605184" w:edGrp="8"/>
+            <w:permStart w:id="1949776095" w:edGrp="5"/>
+            <w:permStart w:id="622360140" w:edGrp="3"/>
+            <w:permStart w:id="1008817645" w:edGrp="8"/>
+            <w:permStart w:id="1630605184" w:edGrp="7"/>
+            <w:permStart w:id="1949776095" w:edGrp="4"/>
+            <w:permStart w:id="622360140" w:edGrp=""/>
+            <w:permStart w:id="1008817645" w:edGrp="7"/>
+            <w:permStart w:id="1630605184" w:edGrp="6"/>
+            <w:permStart w:id="1949776095" w:edGrp="3"/>
+            <w:permStart w:id="622360140" w:edGrp="21"/>
+            <w:permStart w:id="1008817645" w:edGrp="42"/>
+            <w:permStart w:id="1630605184" w:edGrp="32"/>
+            <w:permStart w:id="1949776095" w:edGrp="21"/>
+            <w:permStart w:id="622360140" w:edGrp="11"/>
+            <w:permStart w:id="1008817645" w:edGrp="everyone21"/>
+            <w:permStart w:id="1630605184" w:edGrp="112"/>
+            <w:permStart w:id="1949776095" w:edGrp="1"/>
+            <w:permStart w:id="622360140" w:edGrp="2"/>
+            <w:permStart w:id="1008817645" w:edGrp="41"/>
+            <w:permStart w:id="1630605184" w:edGrp="31"/>
+            <w:permStart w:id="1949776095" w:edGrp="2"/>
+            <w:permStart w:id="622360140" w:edGrp="1"/>
             <w:permStart w:id="1008817645" w:edGrp="everyone2"/>
-            <w:permStart w:id="622360140" w:edGrp="1"/>
-            <w:permStart w:id="1949776095" w:edGrp="1"/>
-            <w:permStart w:id="1630605184" w:edGrp="12"/>
-            <w:permStart w:id="1008817645" w:edGrp="everyone21"/>
-            <w:permStart w:id="622360140" w:edGrp="everyone1"/>
-            <w:permStart w:id="1949776095" w:edGrp="2"/>
-            <w:permStart w:id="1630605184" w:edGrp="3"/>
-            <w:permStart w:id="1008817645" w:edGrp="4"/>
-            <w:permStart w:id="622360140" w:edGrp="2"/>
-            <w:permStart w:id="1949776095" w:edGrp="3"/>
-            <w:permStart w:id="1630605184" w:edGrp="4"/>
-            <w:permStart w:id="1008817645" w:edGrp="5"/>
-            <w:permStart w:id="622360140" w:edGrp=""/>
+            <w:permStart w:id="1630605184" w:edGrp="111"/>
             <w:permStart w:id="1949776095" w:edGrp=""/>
-            <w:permStart w:id="1630605184" w:edGrp="11"/>
-            <w:permStart w:id="1008817645" w:edGrp="everyone2"/>
-            <w:permStart w:id="622360140" w:edGrp="1"/>
-            <w:permStart w:id="1949776095" w:edGrp="1"/>
-            <w:permStart w:id="1630605184" w:edGrp="12"/>
-            <w:permStart w:id="1008817645" w:edGrp="everyone21"/>
-            <w:permStart w:id="622360140" w:edGrp="everyone1"/>
-            <w:permStart w:id="1949776095" w:edGrp="2"/>
-            <w:permStart w:id="1630605184" w:edGrp="3"/>
-            <w:permStart w:id="1008817645" w:edGrp="4"/>
-            <w:permStart w:id="622360140" w:edGrp="2"/>
-            <w:permStart w:id="1949776095" w:edGrp="3"/>
-            <w:permStart w:id="1630605184" w:edGrp="4"/>
-            <w:permStart w:id="1008817645" w:edGrp="5"/>
-            <w:permStart w:id="622360140" w:edGrp=""/>
             <w:r>
               <w:rPr>
                 <w:lang w:val="en-GB"/>
               </w:rPr>
             </w:r>
+            <w:permEnd w:id="622360140"/>
+            <w:permEnd w:id="1008817645"/>
+            <w:permEnd w:id="1630605184"/>
             <w:permEnd w:id="1949776095"/>
+            <w:permEnd w:id="622360140"/>
+            <w:permEnd w:id="1008817645"/>
             <w:permEnd w:id="1630605184"/>
+            <w:permEnd w:id="1949776095"/>
+            <w:permEnd w:id="622360140"/>
             <w:permEnd w:id="1008817645"/>
+            <w:permEnd w:id="1630605184"/>
+            <w:permEnd w:id="1949776095"/>
             <w:permEnd w:id="622360140"/>
+            <w:permEnd w:id="1008817645"/>
+            <w:permEnd w:id="1630605184"/>
             <w:permEnd w:id="1949776095"/>
+            <w:permEnd w:id="622360140"/>
+            <w:permEnd w:id="1008817645"/>
             <w:permEnd w:id="1630605184"/>
+            <w:permEnd w:id="1949776095"/>
+            <w:permEnd w:id="622360140"/>
             <w:permEnd w:id="1008817645"/>
+            <w:permEnd w:id="1630605184"/>
+            <w:permEnd w:id="1949776095"/>
             <w:permEnd w:id="622360140"/>
+            <w:permEnd w:id="1008817645"/>
+            <w:permEnd w:id="1630605184"/>
             <w:permEnd w:id="1949776095"/>
+            <w:permEnd w:id="622360140"/>
+            <w:permEnd w:id="1008817645"/>
             <w:permEnd w:id="1630605184"/>
+            <w:permEnd w:id="1949776095"/>
+            <w:permEnd w:id="622360140"/>
             <w:permEnd w:id="1008817645"/>
+            <w:permEnd w:id="1630605184"/>
+            <w:permEnd w:id="1949776095"/>
             <w:permEnd w:id="622360140"/>
+            <w:permEnd w:id="1008817645"/>
+            <w:permEnd w:id="1630605184"/>
             <w:permEnd w:id="1949776095"/>
+            <w:permEnd w:id="622360140"/>
+            <w:permEnd w:id="1008817645"/>
             <w:permEnd w:id="1630605184"/>
+            <w:permEnd w:id="1949776095"/>
+            <w:permEnd w:id="622360140"/>
             <w:permEnd w:id="1008817645"/>
+            <w:permEnd w:id="1630605184"/>
+            <w:permEnd w:id="1949776095"/>
             <w:permEnd w:id="622360140"/>
+            <w:permEnd w:id="1008817645"/>
+            <w:permEnd w:id="1630605184"/>
             <w:permEnd w:id="1949776095"/>
+            <w:permEnd w:id="622360140"/>
+            <w:permEnd w:id="1008817645"/>
             <w:permEnd w:id="1630605184"/>
+            <w:permEnd w:id="1949776095"/>
+            <w:permEnd w:id="622360140"/>
             <w:permEnd w:id="1008817645"/>
+            <w:permEnd w:id="1630605184"/>
+            <w:permEnd w:id="1949776095"/>
             <w:permEnd w:id="622360140"/>
+            <w:permEnd w:id="1008817645"/>
+            <w:permEnd w:id="1630605184"/>
             <w:permEnd w:id="1949776095"/>
-            <w:permEnd w:id="1630605184"/>
-            <w:permEnd w:id="1008817645"/>
-            <w:permEnd w:id="622360140"/>
-            <w:permEnd w:id="1949776095"/>
-            <w:permEnd w:id="1630605184"/>
-            <w:permEnd w:id="1008817645"/>
-            <w:permEnd w:id="622360140"/>
-            <w:permEnd w:id="1949776095"/>
-            <w:permEnd w:id="1630605184"/>
-            <w:permEnd w:id="1008817645"/>
-            <w:permEnd w:id="622360140"/>
           </w:p>
         </w:tc>
         <w:tc>
           <w:tcPr>
-            <w:tcW w:w="4675" w:type="dxa"/>
+            <w:tcW w:w="4674" w:type="dxa"/>
             <w:tcBorders>
               <w:top w:val="single" w:sz="4" w:space="0" w:color="000000"/>
               <w:left w:val="single" w:sz="4" w:space="0" w:color="000000"/>
@@ -13368,80 +13659,144 @@
                 <w:lang w:val="en-GB"/>
               </w:rPr>
             </w:pPr>
+            <w:permStart w:id="427436268" w:edGrp="5"/>
+            <w:permStart w:id="1949776095" w:edGrp="10"/>
+            <w:permStart w:id="622360140" w:edGrp="9"/>
+            <w:permStart w:id="1958152795" w:edGrp="6"/>
+            <w:permStart w:id="427436268" w:edGrp="4"/>
+            <w:permStart w:id="1949776095" w:edGrp="9"/>
+            <w:permStart w:id="622360140" w:edGrp="8"/>
+            <w:permStart w:id="1958152795" w:edGrp="5"/>
+            <w:permStart w:id="427436268" w:edGrp="3"/>
+            <w:permStart w:id="1949776095" w:edGrp="8"/>
+            <w:permStart w:id="622360140" w:edGrp="7"/>
+            <w:permStart w:id="1958152795" w:edGrp="4"/>
+            <w:permStart w:id="427436268" w:edGrp=""/>
+            <w:permStart w:id="1949776095" w:edGrp="7"/>
+            <w:permStart w:id="622360140" w:edGrp="6"/>
+            <w:permStart w:id="1958152795" w:edGrp="3"/>
+            <w:permStart w:id="427436268" w:edGrp="21"/>
+            <w:permStart w:id="1949776095" w:edGrp="42"/>
+            <w:permStart w:id="622360140" w:edGrp="32"/>
+            <w:permStart w:id="1958152795" w:edGrp="21"/>
+            <w:permStart w:id="427436268" w:edGrp="11"/>
+            <w:permStart w:id="1949776095" w:edGrp="everyone21"/>
+            <w:permStart w:id="622360140" w:edGrp="112"/>
+            <w:permStart w:id="1958152795" w:edGrp="1"/>
+            <w:permStart w:id="427436268" w:edGrp="2"/>
+            <w:permStart w:id="1949776095" w:edGrp="41"/>
+            <w:permStart w:id="622360140" w:edGrp="31"/>
+            <w:permStart w:id="1958152795" w:edGrp="2"/>
+            <w:permStart w:id="427436268" w:edGrp="1"/>
+            <w:permStart w:id="1949776095" w:edGrp="everyone2"/>
+            <w:permStart w:id="622360140" w:edGrp="111"/>
             <w:permStart w:id="1958152795" w:edGrp=""/>
-            <w:permStart w:id="622360140" w:edGrp="11"/>
+            <w:permStart w:id="427436268" w:edGrp="5"/>
+            <w:permStart w:id="1949776095" w:edGrp="10"/>
+            <w:permStart w:id="622360140" w:edGrp="9"/>
+            <w:permStart w:id="1958152795" w:edGrp="6"/>
+            <w:permStart w:id="427436268" w:edGrp="4"/>
+            <w:permStart w:id="1949776095" w:edGrp="9"/>
+            <w:permStart w:id="622360140" w:edGrp="8"/>
+            <w:permStart w:id="1958152795" w:edGrp="5"/>
+            <w:permStart w:id="427436268" w:edGrp="3"/>
+            <w:permStart w:id="1949776095" w:edGrp="8"/>
+            <w:permStart w:id="622360140" w:edGrp="7"/>
+            <w:permStart w:id="1958152795" w:edGrp="4"/>
+            <w:permStart w:id="427436268" w:edGrp=""/>
+            <w:permStart w:id="1949776095" w:edGrp="7"/>
+            <w:permStart w:id="622360140" w:edGrp="6"/>
+            <w:permStart w:id="1958152795" w:edGrp="3"/>
+            <w:permStart w:id="427436268" w:edGrp="21"/>
+            <w:permStart w:id="1949776095" w:edGrp="42"/>
+            <w:permStart w:id="622360140" w:edGrp="32"/>
+            <w:permStart w:id="1958152795" w:edGrp="21"/>
+            <w:permStart w:id="427436268" w:edGrp="11"/>
+            <w:permStart w:id="1949776095" w:edGrp="everyone21"/>
+            <w:permStart w:id="622360140" w:edGrp="112"/>
+            <w:permStart w:id="1958152795" w:edGrp="1"/>
+            <w:permStart w:id="427436268" w:edGrp="2"/>
+            <w:permStart w:id="1949776095" w:edGrp="41"/>
+            <w:permStart w:id="622360140" w:edGrp="31"/>
+            <w:permStart w:id="1958152795" w:edGrp="2"/>
+            <w:permStart w:id="427436268" w:edGrp="1"/>
             <w:permStart w:id="1949776095" w:edGrp="everyone2"/>
-            <w:permStart w:id="427436268" w:edGrp="1"/>
-            <w:permStart w:id="1958152795" w:edGrp="1"/>
-            <w:permStart w:id="622360140" w:edGrp="12"/>
-            <w:permStart w:id="1949776095" w:edGrp="everyone21"/>
-            <w:permStart w:id="427436268" w:edGrp="everyone1"/>
-            <w:permStart w:id="1958152795" w:edGrp="2"/>
-            <w:permStart w:id="622360140" w:edGrp="3"/>
-            <w:permStart w:id="1949776095" w:edGrp="4"/>
-            <w:permStart w:id="427436268" w:edGrp="2"/>
-            <w:permStart w:id="1958152795" w:edGrp="3"/>
-            <w:permStart w:id="622360140" w:edGrp="4"/>
-            <w:permStart w:id="1949776095" w:edGrp="5"/>
-            <w:permStart w:id="427436268" w:edGrp=""/>
+            <w:permStart w:id="622360140" w:edGrp="111"/>
             <w:permStart w:id="1958152795" w:edGrp=""/>
-            <w:permStart w:id="622360140" w:edGrp="11"/>
-            <w:permStart w:id="1949776095" w:edGrp="everyone2"/>
-            <w:permStart w:id="427436268" w:edGrp="1"/>
-            <w:permStart w:id="1958152795" w:edGrp="1"/>
-            <w:permStart w:id="622360140" w:edGrp="12"/>
-            <w:permStart w:id="1949776095" w:edGrp="everyone21"/>
-            <w:permStart w:id="427436268" w:edGrp="everyone1"/>
-            <w:permStart w:id="1958152795" w:edGrp="2"/>
-            <w:permStart w:id="622360140" w:edGrp="3"/>
-            <w:permStart w:id="1949776095" w:edGrp="4"/>
-            <w:permStart w:id="427436268" w:edGrp="2"/>
-            <w:permStart w:id="1958152795" w:edGrp="3"/>
-            <w:permStart w:id="622360140" w:edGrp="4"/>
-            <w:permStart w:id="1949776095" w:edGrp="5"/>
-            <w:permStart w:id="427436268" w:edGrp=""/>
             <w:r>
               <w:rPr>
                 <w:lang w:val="en-GB"/>
               </w:rPr>
             </w:r>
+            <w:permEnd w:id="427436268"/>
+            <w:permEnd w:id="1949776095"/>
+            <w:permEnd w:id="622360140"/>
             <w:permEnd w:id="1958152795"/>
+            <w:permEnd w:id="427436268"/>
+            <w:permEnd w:id="1949776095"/>
             <w:permEnd w:id="622360140"/>
+            <w:permEnd w:id="1958152795"/>
+            <w:permEnd w:id="427436268"/>
             <w:permEnd w:id="1949776095"/>
+            <w:permEnd w:id="622360140"/>
+            <w:permEnd w:id="1958152795"/>
             <w:permEnd w:id="427436268"/>
+            <w:permEnd w:id="1949776095"/>
+            <w:permEnd w:id="622360140"/>
             <w:permEnd w:id="1958152795"/>
+            <w:permEnd w:id="427436268"/>
+            <w:permEnd w:id="1949776095"/>
             <w:permEnd w:id="622360140"/>
+            <w:permEnd w:id="1958152795"/>
+            <w:permEnd w:id="427436268"/>
             <w:permEnd w:id="1949776095"/>
+            <w:permEnd w:id="622360140"/>
+            <w:permEnd w:id="1958152795"/>
             <w:permEnd w:id="427436268"/>
+            <w:permEnd w:id="1949776095"/>
+            <w:permEnd w:id="622360140"/>
             <w:permEnd w:id="1958152795"/>
+            <w:permEnd w:id="427436268"/>
+            <w:permEnd w:id="1949776095"/>
             <w:permEnd w:id="622360140"/>
+            <w:permEnd w:id="1958152795"/>
+            <w:permEnd w:id="427436268"/>
             <w:permEnd w:id="1949776095"/>
+            <w:permEnd w:id="622360140"/>
+            <w:permEnd w:id="1958152795"/>
             <w:permEnd w:id="427436268"/>
+            <w:permEnd w:id="1949776095"/>
+            <w:permEnd w:id="622360140"/>
             <w:permEnd w:id="1958152795"/>
+            <w:permEnd w:id="427436268"/>
+            <w:permEnd w:id="1949776095"/>
             <w:permEnd w:id="622360140"/>
+            <w:permEnd w:id="1958152795"/>
+            <w:permEnd w:id="427436268"/>
             <w:permEnd w:id="1949776095"/>
+            <w:permEnd w:id="622360140"/>
+            <w:permEnd w:id="1958152795"/>
             <w:permEnd w:id="427436268"/>
+            <w:permEnd w:id="1949776095"/>
+            <w:permEnd w:id="622360140"/>
             <w:permEnd w:id="1958152795"/>
+            <w:permEnd w:id="427436268"/>
+            <w:permEnd w:id="1949776095"/>
             <w:permEnd w:id="622360140"/>
+            <w:permEnd w:id="1958152795"/>
+            <w:permEnd w:id="427436268"/>
             <w:permEnd w:id="1949776095"/>
+            <w:permEnd w:id="622360140"/>
+            <w:permEnd w:id="1958152795"/>
             <w:permEnd w:id="427436268"/>
+            <w:permEnd w:id="1949776095"/>
+            <w:permEnd w:id="622360140"/>
             <w:permEnd w:id="1958152795"/>
-            <w:permEnd w:id="622360140"/>
-            <w:permEnd w:id="1949776095"/>
-            <w:permEnd w:id="427436268"/>
-            <w:permEnd w:id="1958152795"/>
-            <w:permEnd w:id="622360140"/>
-            <w:permEnd w:id="1949776095"/>
-            <w:permEnd w:id="427436268"/>
-            <w:permEnd w:id="1958152795"/>
-            <w:permEnd w:id="622360140"/>
-            <w:permEnd w:id="1949776095"/>
-            <w:permEnd w:id="427436268"/>
           </w:p>
         </w:tc>
         <w:tc>
           <w:tcPr>
-            <w:tcW w:w="4675" w:type="dxa"/>
+            <w:tcW w:w="4674" w:type="dxa"/>
             <w:tcBorders>
               <w:top w:val="single" w:sz="4" w:space="0" w:color="000000"/>
               <w:left w:val="single" w:sz="4" w:space="0" w:color="000000"/>
@@ -13485,27 +13840,44 @@
                 <w:lang w:val="en-GB"/>
               </w:rPr>
             </w:pPr>
+            <w:permStart w:id="427436268" w:edGrp="9"/>
+            <w:permStart w:id="1958152795" w:edGrp="9"/>
+            <w:permStart w:id="427436268" w:edGrp="8"/>
+            <w:permStart w:id="1958152795" w:edGrp="8"/>
+            <w:permStart w:id="427436268" w:edGrp="7"/>
+            <w:permStart w:id="1958152795" w:edGrp="7"/>
+            <w:permStart w:id="427436268" w:edGrp="6"/>
+            <w:permStart w:id="1958152795" w:edGrp="11"/>
+            <w:permStart w:id="427436268" w:edGrp="32"/>
+            <w:permStart w:id="1958152795" w:edGrp="42"/>
+            <w:permStart w:id="427436268" w:edGrp="121"/>
+            <w:permStart w:id="1958152795" w:edGrp="everyone21"/>
+            <w:permStart w:id="427436268" w:edGrp="31"/>
+            <w:permStart w:id="1958152795" w:edGrp="41"/>
+            <w:permStart w:id="427436268" w:edGrp="12"/>
             <w:permStart w:id="1958152795" w:edGrp="everyone2"/>
+            <w:permStart w:id="427436268" w:edGrp="9"/>
+            <w:permStart w:id="1958152795" w:edGrp="9"/>
+            <w:permStart w:id="427436268" w:edGrp="8"/>
+            <w:permStart w:id="1958152795" w:edGrp="8"/>
+            <w:permStart w:id="427436268" w:edGrp="7"/>
+            <w:permStart w:id="1958152795" w:edGrp="7"/>
+            <w:permStart w:id="427436268" w:edGrp="6"/>
+            <w:permStart w:id="1958152795" w:edGrp="11"/>
+            <w:permStart w:id="427436268" w:edGrp="32"/>
+            <w:permStart w:id="1958152795" w:edGrp="42"/>
+            <w:permStart w:id="427436268" w:edGrp="121"/>
+            <w:permStart w:id="1958152795" w:edGrp="everyone21"/>
+            <w:permStart w:id="427436268" w:edGrp="31"/>
+            <w:permStart w:id="1958152795" w:edGrp="41"/>
             <w:permStart w:id="427436268" w:edGrp="12"/>
-            <w:permStart w:id="1958152795" w:edGrp="everyone21"/>
-            <w:permStart w:id="427436268" w:edGrp="everyone11"/>
-            <w:permStart w:id="1958152795" w:edGrp="4"/>
-            <w:permStart w:id="427436268" w:edGrp="3"/>
-            <w:permStart w:id="1958152795" w:edGrp="5"/>
-            <w:permStart w:id="427436268" w:edGrp="11"/>
             <w:permStart w:id="1958152795" w:edGrp="everyone2"/>
-            <w:permStart w:id="427436268" w:edGrp="12"/>
-            <w:permStart w:id="1958152795" w:edGrp="everyone21"/>
-            <w:permStart w:id="427436268" w:edGrp="everyone11"/>
-            <w:permStart w:id="1958152795" w:edGrp="4"/>
-            <w:permStart w:id="427436268" w:edGrp="3"/>
-            <w:permStart w:id="1958152795" w:edGrp="5"/>
-            <w:permStart w:id="427436268" w:edGrp="11"/>
             <w:r>
               <w:rPr>
                 <w:lang w:val="en-GB"/>
               </w:rPr>
             </w:r>
+            <w:permEnd w:id="427436268"/>
             <w:permEnd w:id="1958152795"/>
             <w:permEnd w:id="427436268"/>
             <w:permEnd w:id="1958152795"/>
@@ -13522,11 +13894,26 @@
             <w:permEnd w:id="427436268"/>
             <w:permEnd w:id="1958152795"/>
             <w:permEnd w:id="427436268"/>
+            <w:permEnd w:id="1958152795"/>
+            <w:permEnd w:id="427436268"/>
+            <w:permEnd w:id="1958152795"/>
+            <w:permEnd w:id="427436268"/>
+            <w:permEnd w:id="1958152795"/>
+            <w:permEnd w:id="427436268"/>
+            <w:permEnd w:id="1958152795"/>
+            <w:permEnd w:id="427436268"/>
+            <w:permEnd w:id="1958152795"/>
+            <w:permEnd w:id="427436268"/>
+            <w:permEnd w:id="1958152795"/>
+            <w:permEnd w:id="427436268"/>
+            <w:permEnd w:id="1958152795"/>
+            <w:permEnd w:id="427436268"/>
+            <w:permEnd w:id="1958152795"/>
           </w:p>
         </w:tc>
         <w:tc>
           <w:tcPr>
-            <w:tcW w:w="4675" w:type="dxa"/>
+            <w:tcW w:w="4674" w:type="dxa"/>
             <w:tcBorders>
               <w:top w:val="single" w:sz="4" w:space="0" w:color="000000"/>
               <w:left w:val="single" w:sz="4" w:space="0" w:color="000000"/>
@@ -13542,27 +13929,44 @@
                 <w:lang w:val="en-GB"/>
               </w:rPr>
             </w:pPr>
+            <w:permStart w:id="853764113" w:edGrp="5"/>
+            <w:permStart w:id="1837919682" w:edGrp="5"/>
+            <w:permStart w:id="853764113" w:edGrp="4"/>
+            <w:permStart w:id="1837919682" w:edGrp="4"/>
+            <w:permStart w:id="853764113" w:edGrp="3"/>
+            <w:permStart w:id="1837919682" w:edGrp="3"/>
+            <w:permStart w:id="853764113" w:edGrp=""/>
+            <w:permStart w:id="1837919682" w:edGrp="2"/>
+            <w:permStart w:id="853764113" w:edGrp="21"/>
+            <w:permStart w:id="1837919682" w:edGrp="1"/>
+            <w:permStart w:id="853764113" w:edGrp="11"/>
+            <w:permStart w:id="1837919682" w:edGrp="everyone11"/>
+            <w:permStart w:id="853764113" w:edGrp="2"/>
+            <w:permStart w:id="1837919682" w:edGrp=""/>
+            <w:permStart w:id="853764113" w:edGrp="1"/>
             <w:permStart w:id="1837919682" w:edGrp="everyone1"/>
+            <w:permStart w:id="853764113" w:edGrp="5"/>
+            <w:permStart w:id="1837919682" w:edGrp="5"/>
+            <w:permStart w:id="853764113" w:edGrp="4"/>
+            <w:permStart w:id="1837919682" w:edGrp="4"/>
+            <w:permStart w:id="853764113" w:edGrp="3"/>
+            <w:permStart w:id="1837919682" w:edGrp="3"/>
+            <w:permStart w:id="853764113" w:edGrp=""/>
+            <w:permStart w:id="1837919682" w:edGrp="2"/>
+            <w:permStart w:id="853764113" w:edGrp="21"/>
+            <w:permStart w:id="1837919682" w:edGrp="1"/>
+            <w:permStart w:id="853764113" w:edGrp="11"/>
+            <w:permStart w:id="1837919682" w:edGrp="everyone11"/>
+            <w:permStart w:id="853764113" w:edGrp="2"/>
+            <w:permStart w:id="1837919682" w:edGrp=""/>
             <w:permStart w:id="853764113" w:edGrp="1"/>
-            <w:permStart w:id="1837919682" w:edGrp="everyone11"/>
-            <w:permStart w:id="853764113" w:edGrp="everyone"/>
-            <w:permStart w:id="1837919682" w:edGrp=""/>
-            <w:permStart w:id="853764113" w:edGrp="2"/>
-            <w:permStart w:id="1837919682" w:edGrp="1"/>
-            <w:permStart w:id="853764113" w:edGrp=""/>
             <w:permStart w:id="1837919682" w:edGrp="everyone1"/>
-            <w:permStart w:id="853764113" w:edGrp="1"/>
-            <w:permStart w:id="1837919682" w:edGrp="everyone11"/>
-            <w:permStart w:id="853764113" w:edGrp="everyone"/>
-            <w:permStart w:id="1837919682" w:edGrp=""/>
-            <w:permStart w:id="853764113" w:edGrp="2"/>
-            <w:permStart w:id="1837919682" w:edGrp="1"/>
-            <w:permStart w:id="853764113" w:edGrp=""/>
             <w:r>
               <w:rPr>
                 <w:lang w:val="en-GB"/>
               </w:rPr>
             </w:r>
+            <w:permEnd w:id="853764113"/>
             <w:permEnd w:id="1837919682"/>
             <w:permEnd w:id="853764113"/>
             <w:permEnd w:id="1837919682"/>
@@ -13579,6 +13983,21 @@
             <w:permEnd w:id="853764113"/>
             <w:permEnd w:id="1837919682"/>
             <w:permEnd w:id="853764113"/>
+            <w:permEnd w:id="1837919682"/>
+            <w:permEnd w:id="853764113"/>
+            <w:permEnd w:id="1837919682"/>
+            <w:permEnd w:id="853764113"/>
+            <w:permEnd w:id="1837919682"/>
+            <w:permEnd w:id="853764113"/>
+            <w:permEnd w:id="1837919682"/>
+            <w:permEnd w:id="853764113"/>
+            <w:permEnd w:id="1837919682"/>
+            <w:permEnd w:id="853764113"/>
+            <w:permEnd w:id="1837919682"/>
+            <w:permEnd w:id="853764113"/>
+            <w:permEnd w:id="1837919682"/>
+            <w:permEnd w:id="853764113"/>
+            <w:permEnd w:id="1837919682"/>
           </w:p>
         </w:tc>
       </w:tr>
@@ -13654,7 +14073,7 @@
                 <wp:positionV relativeFrom="paragraph">
                   <wp:posOffset>378460</wp:posOffset>
                 </wp:positionV>
-                <wp:extent cx="5935980" cy="6812280"/>
+                <wp:extent cx="5936615" cy="6812915"/>
                 <wp:effectExtent l="0" t="0" r="0" b="0"/>
                 <wp:wrapSquare wrapText="bothSides"/>
                 <wp:docPr id="64" name="Text Box 2"/>
@@ -13665,7 +14084,7 @@
                       <wps:spPr>
                         <a:xfrm>
                           <a:off x="0" y="0"/>
-                          <a:ext cx="5935320" cy="6811560"/>
+                          <a:ext cx="5936040" cy="6812280"/>
                         </a:xfrm>
                         <a:prstGeom prst="rect">
                           <a:avLst/>
@@ -13692,10 +14111,14 @@
                             <w:pPr>
                               <w:pStyle w:val="FrameContents"/>
                               <w:spacing w:before="0" w:after="160"/>
-                              <w:rPr/>
+                              <w:rPr>
+                                <w:color w:val="000000"/>
+                              </w:rPr>
                             </w:pPr>
                             <w:r>
-                              <w:rPr/>
+                              <w:rPr>
+                                <w:color w:val="000000"/>
+                              </w:rPr>
                             </w:r>
                           </w:p>
                         </w:txbxContent>
@@ -13711,7 +14134,7 @@
           </mc:Choice>
           <mc:Fallback>
             <w:pict>
-              <v:rect id="shape_0" ID="Text Box 2" fillcolor="white" stroked="t" style="position:absolute;margin-left:-5.25pt;margin-top:29.8pt;width:467.3pt;height:536.3pt">
+              <v:rect id="shape_0" ID="Text Box 2" fillcolor="white" stroked="t" style="position:absolute;margin-left:-5.25pt;margin-top:29.8pt;width:467.35pt;height:536.35pt">
                 <w10:wrap type="none"/>
                 <v:fill o:detectmouseclick="t" type="solid" color2="black"/>
                 <v:stroke color="black" weight="9360" joinstyle="miter" endcap="flat"/>
@@ -13721,10 +14144,14 @@
                       <w:pPr>
                         <w:pStyle w:val="FrameContents"/>
                         <w:spacing w:before="0" w:after="160"/>
-                        <w:rPr/>
+                        <w:rPr>
+                          <w:color w:val="000000"/>
+                        </w:rPr>
                       </w:pPr>
                       <w:r>
-                        <w:rPr/>
+                        <w:rPr>
+                          <w:color w:val="000000"/>
+                        </w:rPr>
                       </w:r>
                     </w:p>
                   </w:txbxContent>
@@ -13815,7 +14242,7 @@
                 <wp:positionV relativeFrom="paragraph">
                   <wp:posOffset>277495</wp:posOffset>
                 </wp:positionV>
-                <wp:extent cx="5945505" cy="7012305"/>
+                <wp:extent cx="5946140" cy="7012940"/>
                 <wp:effectExtent l="0" t="0" r="0" b="0"/>
                 <wp:wrapSquare wrapText="bothSides"/>
                 <wp:docPr id="66" name="Text Box 2"/>
@@ -13826,7 +14253,7 @@
                       <wps:spPr>
                         <a:xfrm>
                           <a:off x="0" y="0"/>
-                          <a:ext cx="5945040" cy="7011720"/>
+                          <a:ext cx="5945400" cy="7012440"/>
                         </a:xfrm>
                         <a:prstGeom prst="rect">
                           <a:avLst/>
@@ -13853,10 +14280,14 @@
                             <w:pPr>
                               <w:pStyle w:val="FrameContents"/>
                               <w:spacing w:before="0" w:after="160"/>
-                              <w:rPr/>
+                              <w:rPr>
+                                <w:color w:val="000000"/>
+                              </w:rPr>
                             </w:pPr>
                             <w:r>
-                              <w:rPr/>
+                              <w:rPr>
+                                <w:color w:val="000000"/>
+                              </w:rPr>
                             </w:r>
                           </w:p>
                         </w:txbxContent>
@@ -13872,7 +14303,7 @@
           </mc:Choice>
           <mc:Fallback>
             <w:pict>
-              <v:rect id="shape_0" ID="Text Box 2" fillcolor="white" stroked="t" style="position:absolute;margin-left:4.5pt;margin-top:21.85pt;width:468.05pt;height:552.05pt">
+              <v:rect id="shape_0" ID="Text Box 2" fillcolor="white" stroked="t" style="position:absolute;margin-left:4.5pt;margin-top:21.85pt;width:468.1pt;height:552.1pt">
                 <w10:wrap type="none"/>
                 <v:fill o:detectmouseclick="t" type="solid" color2="black"/>
                 <v:stroke color="black" weight="9360" joinstyle="miter" endcap="flat"/>
@@ -13882,10 +14313,14 @@
                       <w:pPr>
                         <w:pStyle w:val="FrameContents"/>
                         <w:spacing w:before="0" w:after="160"/>
-                        <w:rPr/>
+                        <w:rPr>
+                          <w:color w:val="000000"/>
+                        </w:rPr>
                       </w:pPr>
                       <w:r>
-                        <w:rPr/>
+                        <w:rPr>
+                          <w:color w:val="000000"/>
+                        </w:rPr>
                       </w:r>
                     </w:p>
                   </w:txbxContent>
@@ -13947,7 +14382,7 @@
                 <wp:positionV relativeFrom="paragraph">
                   <wp:posOffset>378460</wp:posOffset>
                 </wp:positionV>
-                <wp:extent cx="5935980" cy="6812280"/>
+                <wp:extent cx="5936615" cy="6812915"/>
                 <wp:effectExtent l="0" t="0" r="0" b="0"/>
                 <wp:wrapSquare wrapText="bothSides"/>
                 <wp:docPr id="68" name="Text Box 2"/>
@@ -13958,7 +14393,7 @@
                       <wps:spPr>
                         <a:xfrm>
                           <a:off x="0" y="0"/>
-                          <a:ext cx="5935320" cy="6811560"/>
+                          <a:ext cx="5936040" cy="6812280"/>
                         </a:xfrm>
                         <a:prstGeom prst="rect">
                           <a:avLst/>
@@ -13985,10 +14420,14 @@
                             <w:pPr>
                               <w:pStyle w:val="FrameContents"/>
                               <w:spacing w:before="0" w:after="160"/>
-                              <w:rPr/>
+                              <w:rPr>
+                                <w:color w:val="000000"/>
+                              </w:rPr>
                             </w:pPr>
                             <w:r>
-                              <w:rPr/>
+                              <w:rPr>
+                                <w:color w:val="000000"/>
+                              </w:rPr>
                             </w:r>
                           </w:p>
                         </w:txbxContent>
@@ -14004,7 +14443,7 @@
           </mc:Choice>
           <mc:Fallback>
             <w:pict>
-              <v:rect id="shape_0" ID="Text Box 2" fillcolor="white" stroked="t" style="position:absolute;margin-left:-5.25pt;margin-top:29.8pt;width:467.3pt;height:536.3pt">
+              <v:rect id="shape_0" ID="Text Box 2" fillcolor="white" stroked="t" style="position:absolute;margin-left:-5.25pt;margin-top:29.8pt;width:467.35pt;height:536.35pt">
                 <w10:wrap type="none"/>
                 <v:fill o:detectmouseclick="t" type="solid" color2="black"/>
                 <v:stroke color="black" weight="9360" joinstyle="miter" endcap="flat"/>
@@ -14014,10 +14453,14 @@
                       <w:pPr>
                         <w:pStyle w:val="FrameContents"/>
                         <w:spacing w:before="0" w:after="160"/>
-                        <w:rPr/>
+                        <w:rPr>
+                          <w:color w:val="000000"/>
+                        </w:rPr>
                       </w:pPr>
                       <w:r>
-                        <w:rPr/>
+                        <w:rPr>
+                          <w:color w:val="000000"/>
+                        </w:rPr>
                       </w:r>
                     </w:p>
                   </w:txbxContent>
@@ -14124,7 +14567,7 @@
                 <wp:positionV relativeFrom="paragraph">
                   <wp:posOffset>277495</wp:posOffset>
                 </wp:positionV>
-                <wp:extent cx="5945505" cy="7012305"/>
+                <wp:extent cx="5946140" cy="7012940"/>
                 <wp:effectExtent l="0" t="0" r="0" b="0"/>
                 <wp:wrapSquare wrapText="bothSides"/>
                 <wp:docPr id="70" name="Text Box 2"/>
@@ -14135,7 +14578,7 @@
                       <wps:spPr>
                         <a:xfrm>
                           <a:off x="0" y="0"/>
-                          <a:ext cx="5945040" cy="7011720"/>
+                          <a:ext cx="5945400" cy="7012440"/>
                         </a:xfrm>
                         <a:prstGeom prst="rect">
                           <a:avLst/>
@@ -14162,10 +14605,14 @@
                             <w:pPr>
                               <w:pStyle w:val="FrameContents"/>
                               <w:spacing w:before="0" w:after="160"/>
-                              <w:rPr/>
+                              <w:rPr>
+                                <w:color w:val="000000"/>
+                              </w:rPr>
                             </w:pPr>
                             <w:r>
-                              <w:rPr/>
+                              <w:rPr>
+                                <w:color w:val="000000"/>
+                              </w:rPr>
                             </w:r>
                           </w:p>
                         </w:txbxContent>
@@ -14181,7 +14628,7 @@
           </mc:Choice>
           <mc:Fallback>
             <w:pict>
-              <v:rect id="shape_0" ID="Text Box 2" fillcolor="white" stroked="t" style="position:absolute;margin-left:4.5pt;margin-top:21.85pt;width:468.05pt;height:552.05pt">
+              <v:rect id="shape_0" ID="Text Box 2" fillcolor="white" stroked="t" style="position:absolute;margin-left:4.5pt;margin-top:21.85pt;width:468.1pt;height:552.1pt">
                 <w10:wrap type="none"/>
                 <v:fill o:detectmouseclick="t" type="solid" color2="black"/>
                 <v:stroke color="black" weight="9360" joinstyle="miter" endcap="flat"/>
@@ -14191,10 +14638,14 @@
                       <w:pPr>
                         <w:pStyle w:val="FrameContents"/>
                         <w:spacing w:before="0" w:after="160"/>
-                        <w:rPr/>
+                        <w:rPr>
+                          <w:color w:val="000000"/>
+                        </w:rPr>
                       </w:pPr>
                       <w:r>
-                        <w:rPr/>
+                        <w:rPr>
+                          <w:color w:val="000000"/>
+                        </w:rPr>
                       </w:r>
                     </w:p>
                   </w:txbxContent>
@@ -14269,7 +14720,7 @@
                 <wp:positionV relativeFrom="paragraph">
                   <wp:posOffset>276225</wp:posOffset>
                 </wp:positionV>
-                <wp:extent cx="5935980" cy="6812280"/>
+                <wp:extent cx="5936615" cy="6812915"/>
                 <wp:effectExtent l="0" t="0" r="0" b="0"/>
                 <wp:wrapSquare wrapText="bothSides"/>
                 <wp:docPr id="72" name="Text Box 2"/>
@@ -14280,7 +14731,7 @@
                       <wps:spPr>
                         <a:xfrm>
                           <a:off x="0" y="0"/>
-                          <a:ext cx="5935320" cy="6811560"/>
+                          <a:ext cx="5936040" cy="6812280"/>
                         </a:xfrm>
                         <a:prstGeom prst="rect">
                           <a:avLst/>
@@ -14307,10 +14758,14 @@
                             <w:pPr>
                               <w:pStyle w:val="FrameContents"/>
                               <w:spacing w:before="0" w:after="160"/>
-                              <w:rPr/>
+                              <w:rPr>
+                                <w:color w:val="000000"/>
+                              </w:rPr>
                             </w:pPr>
                             <w:r>
-                              <w:rPr/>
+                              <w:rPr>
+                                <w:color w:val="000000"/>
+                              </w:rPr>
                             </w:r>
                           </w:p>
                         </w:txbxContent>
@@ -14326,7 +14781,7 @@
           </mc:Choice>
           <mc:Fallback>
             <w:pict>
-              <v:rect id="shape_0" ID="Text Box 2" fillcolor="white" stroked="t" style="position:absolute;margin-left:4.5pt;margin-top:21.75pt;width:467.3pt;height:536.3pt">
+              <v:rect id="shape_0" ID="Text Box 2" fillcolor="white" stroked="t" style="position:absolute;margin-left:4.5pt;margin-top:21.75pt;width:467.35pt;height:536.35pt">
                 <w10:wrap type="none"/>
                 <v:fill o:detectmouseclick="t" type="solid" color2="black"/>
                 <v:stroke color="black" weight="9360" joinstyle="miter" endcap="flat"/>
@@ -14336,10 +14791,14 @@
                       <w:pPr>
                         <w:pStyle w:val="FrameContents"/>
                         <w:spacing w:before="0" w:after="160"/>
-                        <w:rPr/>
+                        <w:rPr>
+                          <w:color w:val="000000"/>
+                        </w:rPr>
                       </w:pPr>
                       <w:r>
-                        <w:rPr/>
+                        <w:rPr>
+                          <w:color w:val="000000"/>
+                        </w:rPr>
                       </w:r>
                     </w:p>
                   </w:txbxContent>
@@ -14417,7 +14876,7 @@
                 <wp:positionV relativeFrom="paragraph">
                   <wp:posOffset>277495</wp:posOffset>
                 </wp:positionV>
-                <wp:extent cx="5945505" cy="7012305"/>
+                <wp:extent cx="5946140" cy="7012940"/>
                 <wp:effectExtent l="0" t="0" r="0" b="0"/>
                 <wp:wrapSquare wrapText="bothSides"/>
                 <wp:docPr id="74" name="Text Box 2"/>
@@ -14428,7 +14887,7 @@
                       <wps:spPr>
                         <a:xfrm>
                           <a:off x="0" y="0"/>
-                          <a:ext cx="5945040" cy="7011720"/>
+                          <a:ext cx="5945400" cy="7012440"/>
                         </a:xfrm>
                         <a:prstGeom prst="rect">
                           <a:avLst/>
@@ -14455,10 +14914,14 @@
                             <w:pPr>
                               <w:pStyle w:val="FrameContents"/>
                               <w:spacing w:before="0" w:after="160"/>
-                              <w:rPr/>
+                              <w:rPr>
+                                <w:color w:val="000000"/>
+                              </w:rPr>
                             </w:pPr>
                             <w:r>
-                              <w:rPr/>
+                              <w:rPr>
+                                <w:color w:val="000000"/>
+                              </w:rPr>
                             </w:r>
                           </w:p>
                         </w:txbxContent>
@@ -14474,7 +14937,7 @@
           </mc:Choice>
           <mc:Fallback>
             <w:pict>
-              <v:rect id="shape_0" ID="Text Box 2" fillcolor="white" stroked="t" style="position:absolute;margin-left:4.5pt;margin-top:21.85pt;width:468.05pt;height:552.05pt">
+              <v:rect id="shape_0" ID="Text Box 2" fillcolor="white" stroked="t" style="position:absolute;margin-left:4.5pt;margin-top:21.85pt;width:468.1pt;height:552.1pt">
                 <w10:wrap type="none"/>
                 <v:fill o:detectmouseclick="t" type="solid" color2="black"/>
                 <v:stroke color="black" weight="9360" joinstyle="miter" endcap="flat"/>
@@ -14484,10 +14947,14 @@
                       <w:pPr>
                         <w:pStyle w:val="FrameContents"/>
                         <w:spacing w:before="0" w:after="160"/>
-                        <w:rPr/>
+                        <w:rPr>
+                          <w:color w:val="000000"/>
+                        </w:rPr>
                       </w:pPr>
                       <w:r>
-                        <w:rPr/>
+                        <w:rPr>
+                          <w:color w:val="000000"/>
+                        </w:rPr>
                       </w:r>
                     </w:p>
                   </w:txbxContent>
@@ -14547,7 +15014,7 @@
                 <wp:positionV relativeFrom="paragraph">
                   <wp:posOffset>494665</wp:posOffset>
                 </wp:positionV>
-                <wp:extent cx="5945505" cy="6793230"/>
+                <wp:extent cx="5946140" cy="6793865"/>
                 <wp:effectExtent l="0" t="0" r="0" b="0"/>
                 <wp:wrapSquare wrapText="bothSides"/>
                 <wp:docPr id="76" name="Text Box 2"/>
@@ -14558,7 +15025,7 @@
                       <wps:spPr>
                         <a:xfrm>
                           <a:off x="0" y="0"/>
-                          <a:ext cx="5945040" cy="6792480"/>
+                          <a:ext cx="5945400" cy="6793200"/>
                         </a:xfrm>
                         <a:prstGeom prst="rect">
                           <a:avLst/>
@@ -14585,10 +15052,14 @@
                             <w:pPr>
                               <w:pStyle w:val="FrameContents"/>
                               <w:spacing w:before="0" w:after="160"/>
-                              <w:rPr/>
+                              <w:rPr>
+                                <w:color w:val="000000"/>
+                              </w:rPr>
                             </w:pPr>
                             <w:r>
-                              <w:rPr/>
+                              <w:rPr>
+                                <w:color w:val="000000"/>
+                              </w:rPr>
                             </w:r>
                           </w:p>
                         </w:txbxContent>
@@ -14604,7 +15075,7 @@
           </mc:Choice>
           <mc:Fallback>
             <w:pict>
-              <v:rect id="shape_0" ID="Text Box 2" fillcolor="white" stroked="t" style="position:absolute;margin-left:4.5pt;margin-top:38.95pt;width:468.05pt;height:534.8pt">
+              <v:rect id="shape_0" ID="Text Box 2" fillcolor="white" stroked="t" style="position:absolute;margin-left:4.5pt;margin-top:38.95pt;width:468.1pt;height:534.85pt">
                 <w10:wrap type="none"/>
                 <v:fill o:detectmouseclick="t" type="solid" color2="black"/>
                 <v:stroke color="black" weight="9360" joinstyle="miter" endcap="flat"/>
@@ -14614,10 +15085,14 @@
                       <w:pPr>
                         <w:pStyle w:val="FrameContents"/>
                         <w:spacing w:before="0" w:after="160"/>
-                        <w:rPr/>
+                        <w:rPr>
+                          <w:color w:val="000000"/>
+                        </w:rPr>
                       </w:pPr>
                       <w:r>
-                        <w:rPr/>
+                        <w:rPr>
+                          <w:color w:val="000000"/>
+                        </w:rPr>
                       </w:r>
                     </w:p>
                   </w:txbxContent>
@@ -14715,7 +15190,7 @@
                 <wp:positionV relativeFrom="paragraph">
                   <wp:posOffset>277495</wp:posOffset>
                 </wp:positionV>
-                <wp:extent cx="5945505" cy="7012305"/>
+                <wp:extent cx="5946140" cy="7012940"/>
                 <wp:effectExtent l="0" t="0" r="0" b="0"/>
                 <wp:wrapSquare wrapText="bothSides"/>
                 <wp:docPr id="78" name="Text Box 2"/>
@@ -14726,7 +15201,7 @@
                       <wps:spPr>
                         <a:xfrm>
                           <a:off x="0" y="0"/>
-                          <a:ext cx="5945040" cy="7011720"/>
+                          <a:ext cx="5945400" cy="7012440"/>
                         </a:xfrm>
                         <a:prstGeom prst="rect">
                           <a:avLst/>
@@ -14753,10 +15228,14 @@
                             <w:pPr>
                               <w:pStyle w:val="FrameContents"/>
                               <w:spacing w:before="0" w:after="160"/>
-                              <w:rPr/>
+                              <w:rPr>
+                                <w:color w:val="000000"/>
+                              </w:rPr>
                             </w:pPr>
                             <w:r>
-                              <w:rPr/>
+                              <w:rPr>
+                                <w:color w:val="000000"/>
+                              </w:rPr>
                             </w:r>
                           </w:p>
                         </w:txbxContent>
@@ -14772,7 +15251,7 @@
           </mc:Choice>
           <mc:Fallback>
             <w:pict>
-              <v:rect id="shape_0" ID="Text Box 2" fillcolor="white" stroked="t" style="position:absolute;margin-left:4.5pt;margin-top:21.85pt;width:468.05pt;height:552.05pt">
+              <v:rect id="shape_0" ID="Text Box 2" fillcolor="white" stroked="t" style="position:absolute;margin-left:4.5pt;margin-top:21.85pt;width:468.1pt;height:552.1pt">
                 <w10:wrap type="none"/>
                 <v:fill o:detectmouseclick="t" type="solid" color2="black"/>
                 <v:stroke color="black" weight="9360" joinstyle="miter" endcap="flat"/>
@@ -14782,10 +15261,14 @@
                       <w:pPr>
                         <w:pStyle w:val="FrameContents"/>
                         <w:spacing w:before="0" w:after="160"/>
-                        <w:rPr/>
+                        <w:rPr>
+                          <w:color w:val="000000"/>
+                        </w:rPr>
                       </w:pPr>
                       <w:r>
-                        <w:rPr/>
+                        <w:rPr>
+                          <w:color w:val="000000"/>
+                        </w:rPr>
                       </w:r>
                     </w:p>
                   </w:txbxContent>
@@ -14860,7 +15343,7 @@
                 <wp:positionV relativeFrom="paragraph">
                   <wp:posOffset>276225</wp:posOffset>
                 </wp:positionV>
-                <wp:extent cx="5935980" cy="6812280"/>
+                <wp:extent cx="5936615" cy="6812915"/>
                 <wp:effectExtent l="0" t="0" r="0" b="0"/>
                 <wp:wrapSquare wrapText="bothSides"/>
                 <wp:docPr id="80" name="Text Box 2"/>
@@ -14871,7 +15354,7 @@
                       <wps:spPr>
                         <a:xfrm>
                           <a:off x="0" y="0"/>
-                          <a:ext cx="5935320" cy="6811560"/>
+                          <a:ext cx="5936040" cy="6812280"/>
                         </a:xfrm>
                         <a:prstGeom prst="rect">
                           <a:avLst/>
@@ -14898,10 +15381,14 @@
                             <w:pPr>
                               <w:pStyle w:val="FrameContents"/>
                               <w:spacing w:before="0" w:after="160"/>
-                              <w:rPr/>
+                              <w:rPr>
+                                <w:color w:val="000000"/>
+                              </w:rPr>
                             </w:pPr>
                             <w:r>
-                              <w:rPr/>
+                              <w:rPr>
+                                <w:color w:val="000000"/>
+                              </w:rPr>
                             </w:r>
                           </w:p>
                         </w:txbxContent>
@@ -14917,7 +15404,7 @@
           </mc:Choice>
           <mc:Fallback>
             <w:pict>
-              <v:rect id="shape_0" ID="Text Box 2" fillcolor="white" stroked="t" style="position:absolute;margin-left:4.5pt;margin-top:21.75pt;width:467.3pt;height:536.3pt">
+              <v:rect id="shape_0" ID="Text Box 2" fillcolor="white" stroked="t" style="position:absolute;margin-left:4.5pt;margin-top:21.75pt;width:467.35pt;height:536.35pt">
                 <w10:wrap type="none"/>
                 <v:fill o:detectmouseclick="t" type="solid" color2="black"/>
                 <v:stroke color="black" weight="9360" joinstyle="miter" endcap="flat"/>
@@ -14927,10 +15414,14 @@
                       <w:pPr>
                         <w:pStyle w:val="FrameContents"/>
                         <w:spacing w:before="0" w:after="160"/>
-                        <w:rPr/>
+                        <w:rPr>
+                          <w:color w:val="000000"/>
+                        </w:rPr>
                       </w:pPr>
                       <w:r>
-                        <w:rPr/>
+                        <w:rPr>
+                          <w:color w:val="000000"/>
+                        </w:rPr>
                       </w:r>
                     </w:p>
                   </w:txbxContent>
@@ -15003,7 +15494,7 @@
                 <wp:positionV relativeFrom="paragraph">
                   <wp:posOffset>494665</wp:posOffset>
                 </wp:positionV>
-                <wp:extent cx="5945505" cy="6793230"/>
+                <wp:extent cx="5946140" cy="6793865"/>
                 <wp:effectExtent l="0" t="0" r="0" b="0"/>
                 <wp:wrapSquare wrapText="bothSides"/>
                 <wp:docPr id="82" name="Text Box 2"/>
@@ -15014,7 +15505,7 @@
                       <wps:spPr>
                         <a:xfrm>
                           <a:off x="0" y="0"/>
-                          <a:ext cx="5945040" cy="6792480"/>
+                          <a:ext cx="5945400" cy="6793200"/>
                         </a:xfrm>
                         <a:prstGeom prst="rect">
                           <a:avLst/>
@@ -15041,10 +15532,14 @@
                             <w:pPr>
                               <w:pStyle w:val="FrameContents"/>
                               <w:spacing w:before="0" w:after="160"/>
-                              <w:rPr/>
+                              <w:rPr>
+                                <w:color w:val="000000"/>
+                              </w:rPr>
                             </w:pPr>
                             <w:r>
-                              <w:rPr/>
+                              <w:rPr>
+                                <w:color w:val="000000"/>
+                              </w:rPr>
                             </w:r>
                           </w:p>
                         </w:txbxContent>
@@ -15060,7 +15555,7 @@
           </mc:Choice>
           <mc:Fallback>
             <w:pict>
-              <v:rect id="shape_0" ID="Text Box 2" fillcolor="white" stroked="t" style="position:absolute;margin-left:4.5pt;margin-top:38.95pt;width:468.05pt;height:534.8pt">
+              <v:rect id="shape_0" ID="Text Box 2" fillcolor="white" stroked="t" style="position:absolute;margin-left:4.5pt;margin-top:38.95pt;width:468.1pt;height:534.85pt">
                 <w10:wrap type="none"/>
                 <v:fill o:detectmouseclick="t" type="solid" color2="black"/>
                 <v:stroke color="black" weight="9360" joinstyle="miter" endcap="flat"/>
@@ -15070,10 +15565,14 @@
                       <w:pPr>
                         <w:pStyle w:val="FrameContents"/>
                         <w:spacing w:before="0" w:after="160"/>
-                        <w:rPr/>
+                        <w:rPr>
+                          <w:color w:val="000000"/>
+                        </w:rPr>
                       </w:pPr>
                       <w:r>
-                        <w:rPr/>
+                        <w:rPr>
+                          <w:color w:val="000000"/>
+                        </w:rPr>
                       </w:r>
                     </w:p>
                   </w:txbxContent>
@@ -15174,7 +15673,7 @@
                 <wp:positionV relativeFrom="paragraph">
                   <wp:posOffset>277495</wp:posOffset>
                 </wp:positionV>
-                <wp:extent cx="5945505" cy="7012305"/>
+                <wp:extent cx="5946140" cy="7012940"/>
                 <wp:effectExtent l="0" t="0" r="0" b="0"/>
                 <wp:wrapSquare wrapText="bothSides"/>
                 <wp:docPr id="84" name="Text Box 2"/>
@@ -15185,7 +15684,7 @@
                       <wps:spPr>
                         <a:xfrm>
                           <a:off x="0" y="0"/>
-                          <a:ext cx="5945040" cy="7011720"/>
+                          <a:ext cx="5945400" cy="7012440"/>
                         </a:xfrm>
                         <a:prstGeom prst="rect">
                           <a:avLst/>
@@ -15212,10 +15711,14 @@
                             <w:pPr>
                               <w:pStyle w:val="FrameContents"/>
                               <w:spacing w:before="0" w:after="160"/>
-                              <w:rPr/>
+                              <w:rPr>
+                                <w:color w:val="000000"/>
+                              </w:rPr>
                             </w:pPr>
                             <w:r>
-                              <w:rPr/>
+                              <w:rPr>
+                                <w:color w:val="000000"/>
+                              </w:rPr>
                             </w:r>
                           </w:p>
                         </w:txbxContent>
@@ -15231,7 +15734,7 @@
           </mc:Choice>
           <mc:Fallback>
             <w:pict>
-              <v:rect id="shape_0" ID="Text Box 2" fillcolor="white" stroked="t" style="position:absolute;margin-left:4.5pt;margin-top:21.85pt;width:468.05pt;height:552.05pt">
+              <v:rect id="shape_0" ID="Text Box 2" fillcolor="white" stroked="t" style="position:absolute;margin-left:4.5pt;margin-top:21.85pt;width:468.1pt;height:552.1pt">
                 <w10:wrap type="none"/>
                 <v:fill o:detectmouseclick="t" type="solid" color2="black"/>
                 <v:stroke color="black" weight="9360" joinstyle="miter" endcap="flat"/>
@@ -15241,10 +15744,14 @@
                       <w:pPr>
                         <w:pStyle w:val="FrameContents"/>
                         <w:spacing w:before="0" w:after="160"/>
-                        <w:rPr/>
+                        <w:rPr>
+                          <w:color w:val="000000"/>
+                        </w:rPr>
                       </w:pPr>
                       <w:r>
-                        <w:rPr/>
+                        <w:rPr>
+                          <w:color w:val="000000"/>
+                        </w:rPr>
                       </w:r>
                     </w:p>
                   </w:txbxContent>
@@ -15319,7 +15826,7 @@
                 <wp:positionV relativeFrom="paragraph">
                   <wp:posOffset>276225</wp:posOffset>
                 </wp:positionV>
-                <wp:extent cx="5935980" cy="6812280"/>
+                <wp:extent cx="5936615" cy="6812915"/>
                 <wp:effectExtent l="0" t="0" r="0" b="0"/>
                 <wp:wrapSquare wrapText="bothSides"/>
                 <wp:docPr id="86" name="Text Box 2"/>
@@ -15330,7 +15837,7 @@
                       <wps:spPr>
                         <a:xfrm>
                           <a:off x="0" y="0"/>
-                          <a:ext cx="5935320" cy="6811560"/>
+                          <a:ext cx="5936040" cy="6812280"/>
                         </a:xfrm>
                         <a:prstGeom prst="rect">
                           <a:avLst/>
@@ -15357,10 +15864,14 @@
                             <w:pPr>
                               <w:pStyle w:val="FrameContents"/>
                               <w:spacing w:before="0" w:after="160"/>
-                              <w:rPr/>
+                              <w:rPr>
+                                <w:color w:val="000000"/>
+                              </w:rPr>
                             </w:pPr>
                             <w:r>
-                              <w:rPr/>
+                              <w:rPr>
+                                <w:color w:val="000000"/>
+                              </w:rPr>
                             </w:r>
                           </w:p>
                         </w:txbxContent>
@@ -15376,7 +15887,7 @@
           </mc:Choice>
           <mc:Fallback>
             <w:pict>
-              <v:rect id="shape_0" ID="Text Box 2" fillcolor="white" stroked="t" style="position:absolute;margin-left:4.5pt;margin-top:21.75pt;width:467.3pt;height:536.3pt">
+              <v:rect id="shape_0" ID="Text Box 2" fillcolor="white" stroked="t" style="position:absolute;margin-left:4.5pt;margin-top:21.75pt;width:467.35pt;height:536.35pt">
                 <w10:wrap type="none"/>
                 <v:fill o:detectmouseclick="t" type="solid" color2="black"/>
                 <v:stroke color="black" weight="9360" joinstyle="miter" endcap="flat"/>
@@ -15386,10 +15897,14 @@
                       <w:pPr>
                         <w:pStyle w:val="FrameContents"/>
                         <w:spacing w:before="0" w:after="160"/>
-                        <w:rPr/>
+                        <w:rPr>
+                          <w:color w:val="000000"/>
+                        </w:rPr>
                       </w:pPr>
                       <w:r>
-                        <w:rPr/>
+                        <w:rPr>
+                          <w:color w:val="000000"/>
+                        </w:rPr>
                       </w:r>
                     </w:p>
                   </w:txbxContent>
@@ -15483,7 +15998,7 @@
                 <wp:positionV relativeFrom="paragraph">
                   <wp:posOffset>277495</wp:posOffset>
                 </wp:positionV>
-                <wp:extent cx="5945505" cy="7012305"/>
+                <wp:extent cx="5946140" cy="7012940"/>
                 <wp:effectExtent l="0" t="0" r="0" b="0"/>
                 <wp:wrapSquare wrapText="bothSides"/>
                 <wp:docPr id="88" name="Text Box 2"/>
@@ -15494,7 +16009,7 @@
                       <wps:spPr>
                         <a:xfrm>
                           <a:off x="0" y="0"/>
-                          <a:ext cx="5945040" cy="7011720"/>
+                          <a:ext cx="5945400" cy="7012440"/>
                         </a:xfrm>
                         <a:prstGeom prst="rect">
                           <a:avLst/>
@@ -15521,10 +16036,14 @@
                             <w:pPr>
                               <w:pStyle w:val="FrameContents"/>
                               <w:spacing w:before="0" w:after="160"/>
-                              <w:rPr/>
+                              <w:rPr>
+                                <w:color w:val="000000"/>
+                              </w:rPr>
                             </w:pPr>
                             <w:r>
-                              <w:rPr/>
+                              <w:rPr>
+                                <w:color w:val="000000"/>
+                              </w:rPr>
                             </w:r>
                           </w:p>
                         </w:txbxContent>
@@ -15540,7 +16059,7 @@
           </mc:Choice>
           <mc:Fallback>
             <w:pict>
-              <v:rect id="shape_0" ID="Text Box 2" fillcolor="white" stroked="t" style="position:absolute;margin-left:4.5pt;margin-top:21.85pt;width:468.05pt;height:552.05pt">
+              <v:rect id="shape_0" ID="Text Box 2" fillcolor="white" stroked="t" style="position:absolute;margin-left:4.5pt;margin-top:21.85pt;width:468.1pt;height:552.1pt">
                 <w10:wrap type="none"/>
                 <v:fill o:detectmouseclick="t" type="solid" color2="black"/>
                 <v:stroke color="black" weight="9360" joinstyle="miter" endcap="flat"/>
@@ -15550,10 +16069,14 @@
                       <w:pPr>
                         <w:pStyle w:val="FrameContents"/>
                         <w:spacing w:before="0" w:after="160"/>
-                        <w:rPr/>
+                        <w:rPr>
+                          <w:color w:val="000000"/>
+                        </w:rPr>
                       </w:pPr>
                       <w:r>
-                        <w:rPr/>
+                        <w:rPr>
+                          <w:color w:val="000000"/>
+                        </w:rPr>
                       </w:r>
                     </w:p>
                   </w:txbxContent>
@@ -15653,7 +16176,7 @@
         <w:pStyle w:val="ListParagraph"/>
         <w:numPr>
           <w:ilvl w:val="0"/>
-          <w:numId w:val="2"/>
+          <w:numId w:val="1"/>
         </w:numPr>
         <w:rPr>
           <w:lang w:val="en-GB"/>
@@ -15671,7 +16194,7 @@
         <w:pStyle w:val="ListParagraph"/>
         <w:numPr>
           <w:ilvl w:val="0"/>
-          <w:numId w:val="2"/>
+          <w:numId w:val="1"/>
         </w:numPr>
         <w:rPr>
           <w:lang w:val="en-GB"/>
@@ -15689,7 +16212,7 @@
         <w:pStyle w:val="ListParagraph"/>
         <w:numPr>
           <w:ilvl w:val="0"/>
-          <w:numId w:val="2"/>
+          <w:numId w:val="1"/>
         </w:numPr>
         <w:rPr>
           <w:lang w:val="en-GB"/>
@@ -15707,7 +16230,7 @@
         <w:pStyle w:val="ListParagraph"/>
         <w:numPr>
           <w:ilvl w:val="0"/>
-          <w:numId w:val="2"/>
+          <w:numId w:val="1"/>
         </w:numPr>
         <w:rPr>
           <w:lang w:val="en-GB"/>
@@ -15725,7 +16248,7 @@
         <w:pStyle w:val="ListParagraph"/>
         <w:numPr>
           <w:ilvl w:val="0"/>
-          <w:numId w:val="2"/>
+          <w:numId w:val="1"/>
         </w:numPr>
         <w:rPr>
           <w:lang w:val="en-GB"/>
@@ -15743,7 +16266,7 @@
         <w:pStyle w:val="ListParagraph"/>
         <w:numPr>
           <w:ilvl w:val="0"/>
-          <w:numId w:val="2"/>
+          <w:numId w:val="1"/>
         </w:numPr>
         <w:rPr>
           <w:lang w:val="en-GB"/>
@@ -16230,125 +16753,6 @@
   <w:abstractNum w:abstractNumId="1">
     <w:lvl w:ilvl="0">
       <w:start w:val="1"/>
-      <w:numFmt w:val="none"/>
-      <w:suff w:val="nothing"/>
-      <w:lvlText w:val=""/>
-      <w:lvlJc w:val="left"/>
-      <w:pPr>
-        <w:tabs>
-          <w:tab w:val="num" w:pos="0"/>
-        </w:tabs>
-        <w:ind w:left="0" w:hanging="0"/>
-      </w:pPr>
-    </w:lvl>
-    <w:lvl w:ilvl="1">
-      <w:start w:val="1"/>
-      <w:numFmt w:val="none"/>
-      <w:suff w:val="nothing"/>
-      <w:lvlText w:val=""/>
-      <w:lvlJc w:val="left"/>
-      <w:pPr>
-        <w:tabs>
-          <w:tab w:val="num" w:pos="0"/>
-        </w:tabs>
-        <w:ind w:left="0" w:hanging="0"/>
-      </w:pPr>
-    </w:lvl>
-    <w:lvl w:ilvl="2">
-      <w:start w:val="1"/>
-      <w:numFmt w:val="none"/>
-      <w:suff w:val="nothing"/>
-      <w:lvlText w:val=""/>
-      <w:lvlJc w:val="left"/>
-      <w:pPr>
-        <w:tabs>
-          <w:tab w:val="num" w:pos="0"/>
-        </w:tabs>
-        <w:ind w:left="0" w:hanging="0"/>
-      </w:pPr>
-    </w:lvl>
-    <w:lvl w:ilvl="3">
-      <w:start w:val="1"/>
-      <w:numFmt w:val="none"/>
-      <w:suff w:val="nothing"/>
-      <w:lvlText w:val=""/>
-      <w:lvlJc w:val="left"/>
-      <w:pPr>
-        <w:tabs>
-          <w:tab w:val="num" w:pos="0"/>
-        </w:tabs>
-        <w:ind w:left="0" w:hanging="0"/>
-      </w:pPr>
-    </w:lvl>
-    <w:lvl w:ilvl="4">
-      <w:start w:val="1"/>
-      <w:numFmt w:val="none"/>
-      <w:suff w:val="nothing"/>
-      <w:lvlText w:val=""/>
-      <w:lvlJc w:val="left"/>
-      <w:pPr>
-        <w:tabs>
-          <w:tab w:val="num" w:pos="0"/>
-        </w:tabs>
-        <w:ind w:left="0" w:hanging="0"/>
-      </w:pPr>
-    </w:lvl>
-    <w:lvl w:ilvl="5">
-      <w:start w:val="1"/>
-      <w:numFmt w:val="none"/>
-      <w:suff w:val="nothing"/>
-      <w:lvlText w:val=""/>
-      <w:lvlJc w:val="left"/>
-      <w:pPr>
-        <w:tabs>
-          <w:tab w:val="num" w:pos="0"/>
-        </w:tabs>
-        <w:ind w:left="0" w:hanging="0"/>
-      </w:pPr>
-    </w:lvl>
-    <w:lvl w:ilvl="6">
-      <w:start w:val="1"/>
-      <w:numFmt w:val="none"/>
-      <w:suff w:val="nothing"/>
-      <w:lvlText w:val=""/>
-      <w:lvlJc w:val="left"/>
-      <w:pPr>
-        <w:tabs>
-          <w:tab w:val="num" w:pos="0"/>
-        </w:tabs>
-        <w:ind w:left="0" w:hanging="0"/>
-      </w:pPr>
-    </w:lvl>
-    <w:lvl w:ilvl="7">
-      <w:start w:val="1"/>
-      <w:numFmt w:val="none"/>
-      <w:suff w:val="nothing"/>
-      <w:lvlText w:val=""/>
-      <w:lvlJc w:val="left"/>
-      <w:pPr>
-        <w:tabs>
-          <w:tab w:val="num" w:pos="0"/>
-        </w:tabs>
-        <w:ind w:left="0" w:hanging="0"/>
-      </w:pPr>
-    </w:lvl>
-    <w:lvl w:ilvl="8">
-      <w:start w:val="1"/>
-      <w:numFmt w:val="none"/>
-      <w:suff w:val="nothing"/>
-      <w:lvlText w:val=""/>
-      <w:lvlJc w:val="left"/>
-      <w:pPr>
-        <w:tabs>
-          <w:tab w:val="num" w:pos="0"/>
-        </w:tabs>
-        <w:ind w:left="0" w:hanging="0"/>
-      </w:pPr>
-    </w:lvl>
-  </w:abstractNum>
-  <w:abstractNum w:abstractNumId="2">
-    <w:lvl w:ilvl="0">
-      <w:start w:val="1"/>
       <w:numFmt w:val="bullet"/>
       <w:lvlText w:val=""/>
       <w:lvlJc w:val="left"/>
@@ -16481,6 +16885,125 @@
       <w:rPr>
         <w:rFonts w:ascii="Wingdings" w:hAnsi="Wingdings" w:cs="Wingdings" w:hint="default"/>
       </w:rPr>
+    </w:lvl>
+  </w:abstractNum>
+  <w:abstractNum w:abstractNumId="2">
+    <w:lvl w:ilvl="0">
+      <w:start w:val="1"/>
+      <w:numFmt w:val="none"/>
+      <w:suff w:val="nothing"/>
+      <w:lvlText w:val=""/>
+      <w:lvlJc w:val="left"/>
+      <w:pPr>
+        <w:tabs>
+          <w:tab w:val="num" w:pos="0"/>
+        </w:tabs>
+        <w:ind w:left="0" w:hanging="0"/>
+      </w:pPr>
+    </w:lvl>
+    <w:lvl w:ilvl="1">
+      <w:start w:val="1"/>
+      <w:numFmt w:val="none"/>
+      <w:suff w:val="nothing"/>
+      <w:lvlText w:val=""/>
+      <w:lvlJc w:val="left"/>
+      <w:pPr>
+        <w:tabs>
+          <w:tab w:val="num" w:pos="0"/>
+        </w:tabs>
+        <w:ind w:left="0" w:hanging="0"/>
+      </w:pPr>
+    </w:lvl>
+    <w:lvl w:ilvl="2">
+      <w:start w:val="1"/>
+      <w:numFmt w:val="none"/>
+      <w:suff w:val="nothing"/>
+      <w:lvlText w:val=""/>
+      <w:lvlJc w:val="left"/>
+      <w:pPr>
+        <w:tabs>
+          <w:tab w:val="num" w:pos="0"/>
+        </w:tabs>
+        <w:ind w:left="0" w:hanging="0"/>
+      </w:pPr>
+    </w:lvl>
+    <w:lvl w:ilvl="3">
+      <w:start w:val="1"/>
+      <w:numFmt w:val="none"/>
+      <w:suff w:val="nothing"/>
+      <w:lvlText w:val=""/>
+      <w:lvlJc w:val="left"/>
+      <w:pPr>
+        <w:tabs>
+          <w:tab w:val="num" w:pos="0"/>
+        </w:tabs>
+        <w:ind w:left="0" w:hanging="0"/>
+      </w:pPr>
+    </w:lvl>
+    <w:lvl w:ilvl="4">
+      <w:start w:val="1"/>
+      <w:numFmt w:val="none"/>
+      <w:suff w:val="nothing"/>
+      <w:lvlText w:val=""/>
+      <w:lvlJc w:val="left"/>
+      <w:pPr>
+        <w:tabs>
+          <w:tab w:val="num" w:pos="0"/>
+        </w:tabs>
+        <w:ind w:left="0" w:hanging="0"/>
+      </w:pPr>
+    </w:lvl>
+    <w:lvl w:ilvl="5">
+      <w:start w:val="1"/>
+      <w:numFmt w:val="none"/>
+      <w:suff w:val="nothing"/>
+      <w:lvlText w:val=""/>
+      <w:lvlJc w:val="left"/>
+      <w:pPr>
+        <w:tabs>
+          <w:tab w:val="num" w:pos="0"/>
+        </w:tabs>
+        <w:ind w:left="0" w:hanging="0"/>
+      </w:pPr>
+    </w:lvl>
+    <w:lvl w:ilvl="6">
+      <w:start w:val="1"/>
+      <w:numFmt w:val="none"/>
+      <w:suff w:val="nothing"/>
+      <w:lvlText w:val=""/>
+      <w:lvlJc w:val="left"/>
+      <w:pPr>
+        <w:tabs>
+          <w:tab w:val="num" w:pos="0"/>
+        </w:tabs>
+        <w:ind w:left="0" w:hanging="0"/>
+      </w:pPr>
+    </w:lvl>
+    <w:lvl w:ilvl="7">
+      <w:start w:val="1"/>
+      <w:numFmt w:val="none"/>
+      <w:suff w:val="nothing"/>
+      <w:lvlText w:val=""/>
+      <w:lvlJc w:val="left"/>
+      <w:pPr>
+        <w:tabs>
+          <w:tab w:val="num" w:pos="0"/>
+        </w:tabs>
+        <w:ind w:left="0" w:hanging="0"/>
+      </w:pPr>
+    </w:lvl>
+    <w:lvl w:ilvl="8">
+      <w:start w:val="1"/>
+      <w:numFmt w:val="none"/>
+      <w:suff w:val="nothing"/>
+      <w:lvlText w:val=""/>
+      <w:lvlJc w:val="left"/>
+      <w:pPr>
+        <w:tabs>
+          <w:tab w:val="num" w:pos="0"/>
+        </w:tabs>
+        <w:ind w:left="0" w:hanging="0"/>
+      </w:pPr>
     </w:lvl>
   </w:abstractNum>
   <w:num w:numId="1">
@@ -16515,9 +17038,7 @@
     <w:pPr>
       <w:widowControl/>
       <w:suppressAutoHyphens w:val="true"/>
-      <w:kinsoku w:val="true"/>
-      <w:overflowPunct w:val="true"/>
-      <w:autoSpaceDE w:val="true"/>
+      <w:overflowPunct w:val="false"/>
       <w:bidi w:val="0"/>
       <w:spacing w:lineRule="auto" w:line="259" w:before="0" w:after="160"/>
       <w:jc w:val="left"/>
@@ -16539,10 +17060,6 @@
     <w:pPr>
       <w:keepNext w:val="true"/>
       <w:keepLines/>
-      <w:numPr>
-        <w:ilvl w:val="0"/>
-        <w:numId w:val="0"/>
-      </w:numPr>
       <w:spacing w:before="240" w:after="0"/>
       <w:outlineLvl w:val="0"/>
     </w:pPr>
@@ -16561,10 +17078,6 @@
     <w:pPr>
       <w:keepNext w:val="true"/>
       <w:keepLines/>
-      <w:numPr>
-        <w:ilvl w:val="0"/>
-        <w:numId w:val="0"/>
-      </w:numPr>
       <w:spacing w:before="40" w:after="0"/>
       <w:outlineLvl w:val="1"/>
     </w:pPr>
@@ -16583,10 +17096,6 @@
     <w:pPr>
       <w:keepNext w:val="true"/>
       <w:keepLines/>
-      <w:numPr>
-        <w:ilvl w:val="0"/>
-        <w:numId w:val="0"/>
-      </w:numPr>
       <w:spacing w:before="40" w:after="0"/>
       <w:outlineLvl w:val="2"/>
     </w:pPr>

</xml_diff>